<commit_message>
Fix math and bibliography
</commit_message>
<xml_diff>
--- a/nti_conference/ГорбуновКК-с2.1.docx
+++ b/nti_conference/ГорбуновКК-с2.1.docx
@@ -1244,6 +1244,7 @@
           <w:rFonts w:ascii="Times New Roman" w:hAnsi="Times New Roman"/>
           <w:sz w:val="20"/>
           <w:szCs w:val="20"/>
+          <w:lang w:val="ru-RU"/>
         </w:rPr>
       </w:pPr>
       <w:r>
@@ -1265,6 +1266,7 @@
           <w:rFonts w:ascii="Times New Roman" w:hAnsi="Times New Roman"/>
           <w:sz w:val="20"/>
           <w:szCs w:val="20"/>
+          <w:lang w:val="ru-RU"/>
         </w:rPr>
       </w:pPr>
       <w:r>
@@ -2004,6 +2006,7 @@
           <w:rFonts w:ascii="Times New Roman" w:hAnsi="Times New Roman"/>
           <w:sz w:val="20"/>
           <w:szCs w:val="20"/>
+          <w:lang w:val="ru-RU"/>
         </w:rPr>
       </w:pPr>
       <m:oMath>
@@ -2035,9 +2038,8 @@
                 </m:ctrlPr>
               </m:eqArrPr>
               <m:e>
-                <m:acc>
-                  <m:accPr>
-                    <m:chr m:val="̇"/>
+                <m:f>
+                  <m:fPr>
                     <m:ctrlPr>
                       <w:rPr>
                         <w:rFonts w:ascii="Cambria Math" w:hAnsi="Cambria Math"/>
@@ -2047,8 +2049,8 @@
                         <w:lang w:val="ru-RU"/>
                       </w:rPr>
                     </m:ctrlPr>
-                  </m:accPr>
-                  <m:e>
+                  </m:fPr>
+                  <m:num>
                     <m:r>
                       <w:rPr>
                         <w:rFonts w:ascii="Cambria Math" w:hAnsi="Cambria Math"/>
@@ -2056,10 +2058,30 @@
                         <w:szCs w:val="20"/>
                         <w:lang w:val="ru-RU"/>
                       </w:rPr>
-                      <m:t>x</m:t>
+                      <m:t>d</m:t>
                     </m:r>
-                  </m:e>
-                </m:acc>
+                  </m:num>
+                  <m:den>
+                    <m:r>
+                      <w:rPr>
+                        <w:rFonts w:ascii="Cambria Math" w:hAnsi="Cambria Math"/>
+                        <w:sz w:val="20"/>
+                        <w:szCs w:val="20"/>
+                        <w:lang w:val="ru-RU"/>
+                      </w:rPr>
+                      <m:t>dt</m:t>
+                    </m:r>
+                  </m:den>
+                </m:f>
+                <m:r>
+                  <w:rPr>
+                    <w:rFonts w:ascii="Cambria Math" w:hAnsi="Cambria Math"/>
+                    <w:sz w:val="20"/>
+                    <w:szCs w:val="20"/>
+                    <w:lang w:val="ru-RU"/>
+                  </w:rPr>
+                  <m:t>x</m:t>
+                </m:r>
                 <m:d>
                   <m:dPr>
                     <m:ctrlPr>
@@ -2089,6 +2111,7 @@
                     <w:rFonts w:ascii="Cambria Math" w:hAnsi="Cambria Math"/>
                     <w:sz w:val="20"/>
                     <w:szCs w:val="20"/>
+                    <w:lang w:val="ru-RU"/>
                   </w:rPr>
                   <m:t>=</m:t>
                 </m:r>
@@ -2163,6 +2186,7 @@
                     <w:rFonts w:ascii="Cambria Math" w:hAnsi="Cambria Math"/>
                     <w:sz w:val="20"/>
                     <w:szCs w:val="20"/>
+                    <w:lang w:val="ru-RU"/>
                   </w:rPr>
                   <m:t>+</m:t>
                 </m:r>
@@ -2237,6 +2261,7 @@
                     <w:rFonts w:ascii="Cambria Math" w:hAnsi="Cambria Math"/>
                     <w:sz w:val="20"/>
                     <w:szCs w:val="20"/>
+                    <w:lang w:val="ru-RU"/>
                   </w:rPr>
                   <m:t>+</m:t>
                 </m:r>
@@ -2311,6 +2336,7 @@
                     <w:rFonts w:ascii="Cambria Math" w:hAnsi="Cambria Math"/>
                     <w:sz w:val="20"/>
                     <w:szCs w:val="20"/>
+                    <w:lang w:val="ru-RU"/>
                   </w:rPr>
                   <m:t xml:space="preserve">,   </m:t>
                 </m:r>
@@ -2328,11 +2354,14 @@
                     <w:rFonts w:ascii="Cambria Math" w:hAnsi="Cambria Math"/>
                     <w:sz w:val="20"/>
                     <w:szCs w:val="20"/>
+                    <w:lang w:val="ru-RU"/>
                   </w:rPr>
-                  <m:t xml:space="preserve"> ∈[</m:t>
+                  <m:t xml:space="preserve"> ∈</m:t>
                 </m:r>
-                <m:sSub>
-                  <m:sSubPr>
+                <m:d>
+                  <m:dPr>
+                    <m:begChr m:val="["/>
+                    <m:endChr m:val="]"/>
                     <m:ctrlPr>
                       <w:rPr>
                         <w:rFonts w:ascii="Cambria Math" w:hAnsi="Cambria Math"/>
@@ -2342,8 +2371,43 @@
                         <w:lang w:val="ru-RU"/>
                       </w:rPr>
                     </m:ctrlPr>
-                  </m:sSubPr>
+                  </m:dPr>
                   <m:e>
+                    <m:sSub>
+                      <m:sSubPr>
+                        <m:ctrlPr>
+                          <w:rPr>
+                            <w:rFonts w:ascii="Cambria Math" w:hAnsi="Cambria Math"/>
+                            <w:i/>
+                            <w:sz w:val="20"/>
+                            <w:szCs w:val="20"/>
+                            <w:lang w:val="ru-RU"/>
+                          </w:rPr>
+                        </m:ctrlPr>
+                      </m:sSubPr>
+                      <m:e>
+                        <m:r>
+                          <w:rPr>
+                            <w:rFonts w:ascii="Cambria Math" w:hAnsi="Cambria Math"/>
+                            <w:sz w:val="20"/>
+                            <w:szCs w:val="20"/>
+                            <w:lang w:val="ru-RU"/>
+                          </w:rPr>
+                          <m:t>t</m:t>
+                        </m:r>
+                      </m:e>
+                      <m:sub>
+                        <m:r>
+                          <w:rPr>
+                            <w:rFonts w:ascii="Cambria Math" w:hAnsi="Cambria Math"/>
+                            <w:sz w:val="20"/>
+                            <w:szCs w:val="20"/>
+                            <w:lang w:val="ru-RU"/>
+                          </w:rPr>
+                          <m:t>0</m:t>
+                        </m:r>
+                      </m:sub>
+                    </m:sSub>
                     <m:r>
                       <w:rPr>
                         <w:rFonts w:ascii="Cambria Math" w:hAnsi="Cambria Math"/>
@@ -2351,45 +2415,19 @@
                         <w:szCs w:val="20"/>
                         <w:lang w:val="ru-RU"/>
                       </w:rPr>
-                      <m:t>t</m:t>
+                      <m:t xml:space="preserve">, </m:t>
                     </m:r>
-                  </m:e>
-                  <m:sub>
                     <m:r>
                       <w:rPr>
                         <w:rFonts w:ascii="Cambria Math" w:hAnsi="Cambria Math"/>
                         <w:sz w:val="20"/>
                         <w:szCs w:val="20"/>
+                        <w:lang w:val="ru-RU"/>
                       </w:rPr>
-                      <m:t>0</m:t>
+                      <m:t>T</m:t>
                     </m:r>
-                  </m:sub>
-                </m:sSub>
-                <m:r>
-                  <w:rPr>
-                    <w:rFonts w:ascii="Cambria Math" w:hAnsi="Cambria Math"/>
-                    <w:sz w:val="20"/>
-                    <w:szCs w:val="20"/>
-                  </w:rPr>
-                  <m:t xml:space="preserve">, </m:t>
-                </m:r>
-                <m:r>
-                  <w:rPr>
-                    <w:rFonts w:ascii="Cambria Math" w:hAnsi="Cambria Math"/>
-                    <w:sz w:val="20"/>
-                    <w:szCs w:val="20"/>
-                    <w:lang w:val="ru-RU"/>
-                  </w:rPr>
-                  <m:t>T</m:t>
-                </m:r>
-                <m:r>
-                  <w:rPr>
-                    <w:rFonts w:ascii="Cambria Math" w:hAnsi="Cambria Math"/>
-                    <w:sz w:val="20"/>
-                    <w:szCs w:val="20"/>
-                  </w:rPr>
-                  <m:t>]</m:t>
-                </m:r>
+                  </m:e>
+                </m:d>
               </m:e>
               <m:e>
                 <m:r>
@@ -2399,16 +2437,7 @@
                     <w:szCs w:val="20"/>
                     <w:lang w:val="ru-RU"/>
                   </w:rPr>
-                  <m:t xml:space="preserve"> </m:t>
-                </m:r>
-                <m:r>
-                  <w:rPr>
-                    <w:rFonts w:ascii="Cambria Math" w:hAnsi="Cambria Math"/>
-                    <w:sz w:val="20"/>
-                    <w:szCs w:val="20"/>
-                    <w:lang w:val="ru-RU"/>
-                  </w:rPr>
-                  <m:t>y</m:t>
+                  <m:t xml:space="preserve"> y</m:t>
                 </m:r>
                 <m:d>
                   <m:dPr>
@@ -2465,6 +2494,7 @@
                     <w:rFonts w:ascii="Cambria Math" w:hAnsi="Cambria Math"/>
                     <w:sz w:val="20"/>
                     <w:szCs w:val="20"/>
+                    <w:lang w:val="ru-RU"/>
                   </w:rPr>
                   <m:t>=</m:t>
                 </m:r>
@@ -2490,15 +2520,41 @@
                     </m:ctrlPr>
                   </m:dPr>
                   <m:e>
-                    <m:r>
-                      <w:rPr>
-                        <w:rFonts w:ascii="Cambria Math" w:hAnsi="Cambria Math"/>
-                        <w:sz w:val="20"/>
-                        <w:szCs w:val="20"/>
-                        <w:lang w:val="ru-RU"/>
-                      </w:rPr>
-                      <m:t>t</m:t>
-                    </m:r>
+                    <m:sSub>
+                      <m:sSubPr>
+                        <m:ctrlPr>
+                          <w:rPr>
+                            <w:rFonts w:ascii="Cambria Math" w:hAnsi="Cambria Math"/>
+                            <w:i/>
+                            <w:sz w:val="20"/>
+                            <w:szCs w:val="20"/>
+                            <w:lang w:val="ru-RU"/>
+                          </w:rPr>
+                        </m:ctrlPr>
+                      </m:sSubPr>
+                      <m:e>
+                        <m:r>
+                          <w:rPr>
+                            <w:rFonts w:ascii="Cambria Math" w:hAnsi="Cambria Math"/>
+                            <w:sz w:val="20"/>
+                            <w:szCs w:val="20"/>
+                            <w:lang w:val="ru-RU"/>
+                          </w:rPr>
+                          <m:t>t</m:t>
+                        </m:r>
+                      </m:e>
+                      <m:sub>
+                        <m:r>
+                          <w:rPr>
+                            <w:rFonts w:ascii="Cambria Math" w:hAnsi="Cambria Math"/>
+                            <w:sz w:val="20"/>
+                            <w:szCs w:val="20"/>
+                            <w:lang w:val="ru-RU"/>
+                          </w:rPr>
+                          <m:t>k</m:t>
+                        </m:r>
+                      </m:sub>
+                    </m:sSub>
                   </m:e>
                 </m:d>
                 <m:r>
@@ -2565,6 +2621,7 @@
                     <w:rFonts w:ascii="Cambria Math" w:hAnsi="Cambria Math"/>
                     <w:sz w:val="20"/>
                     <w:szCs w:val="20"/>
+                    <w:lang w:val="ru-RU"/>
                   </w:rPr>
                   <m:t>+</m:t>
                 </m:r>
@@ -2632,25 +2689,9 @@
                     <w:rFonts w:ascii="Cambria Math" w:hAnsi="Cambria Math"/>
                     <w:sz w:val="20"/>
                     <w:szCs w:val="20"/>
+                    <w:lang w:val="ru-RU"/>
                   </w:rPr>
-                  <m:t xml:space="preserve">,   </m:t>
-                </m:r>
-                <m:r>
-                  <w:rPr>
-                    <w:rFonts w:ascii="Cambria Math" w:hAnsi="Cambria Math"/>
-                    <w:sz w:val="20"/>
-                    <w:szCs w:val="20"/>
-                  </w:rPr>
-                  <w:tab/>
-                  <m:t xml:space="preserve">                        </m:t>
-                </m:r>
-                <m:r>
-                  <w:rPr>
-                    <w:rFonts w:ascii="Cambria Math" w:hAnsi="Cambria Math"/>
-                    <w:sz w:val="20"/>
-                    <w:szCs w:val="20"/>
-                  </w:rPr>
-                  <m:t xml:space="preserve"> </m:t>
+                  <m:t xml:space="preserve">,                            </m:t>
                 </m:r>
                 <m:r>
                   <w:rPr>
@@ -2666,6 +2707,7 @@
                     <w:rFonts w:ascii="Cambria Math" w:hAnsi="Cambria Math"/>
                     <w:sz w:val="20"/>
                     <w:szCs w:val="20"/>
+                    <w:lang w:val="ru-RU"/>
                   </w:rPr>
                   <m:t xml:space="preserve">=1, …, </m:t>
                 </m:r>
@@ -2688,6 +2730,7 @@
           <w:rFonts w:ascii="Times New Roman" w:hAnsi="Times New Roman"/>
           <w:sz w:val="20"/>
           <w:szCs w:val="20"/>
+          <w:lang w:val="ru-RU"/>
         </w:rPr>
         <w:t xml:space="preserve"> </w:t>
       </w:r>
@@ -2696,6 +2739,7 @@
           <w:rFonts w:ascii="Times New Roman" w:hAnsi="Times New Roman"/>
           <w:sz w:val="20"/>
           <w:szCs w:val="20"/>
+          <w:lang w:val="ru-RU"/>
         </w:rPr>
         <w:tab/>
         <w:t>(1)</w:t>
@@ -2710,6 +2754,7 @@
           <w:rFonts w:ascii="Times New Roman" w:hAnsi="Times New Roman"/>
           <w:sz w:val="20"/>
           <w:szCs w:val="20"/>
+          <w:lang w:val="ru-RU"/>
         </w:rPr>
       </w:pPr>
     </w:p>
@@ -2804,43 +2849,7 @@
           <w:sz w:val="20"/>
           <w:szCs w:val="20"/>
         </w:rPr>
-        <w:t xml:space="preserve"> </w:t>
-      </w:r>
-      <w:proofErr w:type="spellStart"/>
-      <w:r>
-        <w:rPr>
-          <w:rFonts w:ascii="Times New Roman" w:hAnsi="Times New Roman"/>
-          <w:sz w:val="20"/>
-          <w:szCs w:val="20"/>
-        </w:rPr>
-        <w:t>вектор</w:t>
-      </w:r>
-      <w:proofErr w:type="spellEnd"/>
-      <w:r>
-        <w:rPr>
-          <w:rFonts w:ascii="Times New Roman" w:hAnsi="Times New Roman"/>
-          <w:sz w:val="20"/>
-          <w:szCs w:val="20"/>
-        </w:rPr>
-        <w:t xml:space="preserve"> </w:t>
-      </w:r>
-      <w:proofErr w:type="spellStart"/>
-      <w:r>
-        <w:rPr>
-          <w:rFonts w:ascii="Times New Roman" w:hAnsi="Times New Roman"/>
-          <w:sz w:val="20"/>
-          <w:szCs w:val="20"/>
-        </w:rPr>
-        <w:t>состояния</w:t>
-      </w:r>
-      <w:proofErr w:type="spellEnd"/>
-      <w:r>
-        <w:rPr>
-          <w:rFonts w:ascii="Times New Roman" w:hAnsi="Times New Roman"/>
-          <w:sz w:val="20"/>
-          <w:szCs w:val="20"/>
-        </w:rPr>
-        <w:t>;</w:t>
+        <w:t xml:space="preserve"> вектор состояния;</w:t>
       </w:r>
     </w:p>
     <w:p>
@@ -2907,7 +2916,7 @@
           <w:szCs w:val="20"/>
           <w:lang w:val="ru-RU"/>
         </w:rPr>
-        <w:t xml:space="preserve"> матрица перехода состояния;</w:t>
+        <w:t xml:space="preserve"> матрица состояния;</w:t>
       </w:r>
     </w:p>
     <w:p>
@@ -2935,6 +2944,284 @@
             <w:lang w:val="ru-RU"/>
           </w:rPr>
           <m:t>u</m:t>
+        </m:r>
+        <m:d>
+          <m:dPr>
+            <m:ctrlPr>
+              <w:rPr>
+                <w:rFonts w:ascii="Cambria Math" w:hAnsi="Cambria Math"/>
+                <w:i/>
+                <w:sz w:val="20"/>
+                <w:szCs w:val="20"/>
+                <w:lang w:val="ru-RU"/>
+              </w:rPr>
+            </m:ctrlPr>
+          </m:dPr>
+          <m:e>
+            <m:r>
+              <w:rPr>
+                <w:rFonts w:ascii="Cambria Math" w:hAnsi="Cambria Math"/>
+                <w:sz w:val="20"/>
+                <w:szCs w:val="20"/>
+                <w:lang w:val="ru-RU"/>
+              </w:rPr>
+              <m:t>t</m:t>
+            </m:r>
+          </m:e>
+        </m:d>
+        <m:r>
+          <w:rPr>
+            <w:rFonts w:ascii="Cambria Math" w:hAnsi="Cambria Math"/>
+            <w:sz w:val="20"/>
+            <w:szCs w:val="20"/>
+            <w:lang w:val="ru-RU"/>
+          </w:rPr>
+          <m:t>-</m:t>
+        </m:r>
+      </m:oMath>
+      <w:r>
+        <w:rPr>
+          <w:rFonts w:ascii="Times New Roman" w:hAnsi="Times New Roman"/>
+          <w:sz w:val="20"/>
+          <w:szCs w:val="20"/>
+          <w:lang w:val="ru-RU"/>
+        </w:rPr>
+        <w:t>вектор-функция управления (входного воздействия);</w:t>
+      </w:r>
+    </w:p>
+    <w:p>
+      <w:pPr>
+        <w:pStyle w:val="aa"/>
+        <w:numPr>
+          <w:ilvl w:val="0"/>
+          <w:numId w:val="3"/>
+        </w:numPr>
+        <w:spacing w:after="0" w:line="240" w:lineRule="auto"/>
+        <w:jc w:val="both"/>
+        <w:rPr>
+          <w:rFonts w:ascii="Times New Roman" w:hAnsi="Times New Roman"/>
+          <w:sz w:val="20"/>
+          <w:szCs w:val="20"/>
+          <w:lang w:val="ru-RU"/>
+        </w:rPr>
+      </w:pPr>
+      <m:oMath>
+        <m:r>
+          <w:rPr>
+            <w:rFonts w:ascii="Cambria Math" w:hAnsi="Cambria Math"/>
+            <w:sz w:val="20"/>
+            <w:szCs w:val="20"/>
+            <w:lang w:val="ru-RU"/>
+          </w:rPr>
+          <m:t>C</m:t>
+        </m:r>
+        <m:d>
+          <m:dPr>
+            <m:ctrlPr>
+              <w:rPr>
+                <w:rFonts w:ascii="Cambria Math" w:hAnsi="Cambria Math"/>
+                <w:i/>
+                <w:sz w:val="20"/>
+                <w:szCs w:val="20"/>
+                <w:lang w:val="ru-RU"/>
+              </w:rPr>
+            </m:ctrlPr>
+          </m:dPr>
+          <m:e>
+            <m:r>
+              <w:rPr>
+                <w:rFonts w:ascii="Cambria Math" w:hAnsi="Cambria Math"/>
+                <w:sz w:val="20"/>
+                <w:szCs w:val="20"/>
+                <w:lang w:val="ru-RU"/>
+              </w:rPr>
+              <m:t>t</m:t>
+            </m:r>
+          </m:e>
+        </m:d>
+        <m:r>
+          <w:rPr>
+            <w:rFonts w:ascii="Cambria Math" w:hAnsi="Cambria Math"/>
+            <w:sz w:val="20"/>
+            <w:szCs w:val="20"/>
+          </w:rPr>
+          <m:t>-</m:t>
+        </m:r>
+      </m:oMath>
+      <w:r>
+        <w:rPr>
+          <w:rFonts w:ascii="Times New Roman" w:hAnsi="Times New Roman"/>
+          <w:sz w:val="20"/>
+          <w:szCs w:val="20"/>
+        </w:rPr>
+        <w:t xml:space="preserve"> матрица управления;</w:t>
+      </w:r>
+    </w:p>
+    <w:p>
+      <w:pPr>
+        <w:pStyle w:val="aa"/>
+        <w:numPr>
+          <w:ilvl w:val="0"/>
+          <w:numId w:val="3"/>
+        </w:numPr>
+        <w:spacing w:after="0" w:line="240" w:lineRule="auto"/>
+        <w:jc w:val="both"/>
+        <w:rPr>
+          <w:rFonts w:ascii="Times New Roman" w:hAnsi="Times New Roman"/>
+          <w:sz w:val="20"/>
+          <w:szCs w:val="20"/>
+          <w:lang w:val="ru-RU"/>
+        </w:rPr>
+      </w:pPr>
+      <m:oMath>
+        <m:r>
+          <w:rPr>
+            <w:rFonts w:ascii="Cambria Math" w:hAnsi="Cambria Math"/>
+            <w:sz w:val="20"/>
+            <w:szCs w:val="20"/>
+            <w:lang w:val="ru-RU"/>
+          </w:rPr>
+          <m:t>w</m:t>
+        </m:r>
+        <m:d>
+          <m:dPr>
+            <m:ctrlPr>
+              <w:rPr>
+                <w:rFonts w:ascii="Cambria Math" w:hAnsi="Cambria Math"/>
+                <w:i/>
+                <w:sz w:val="20"/>
+                <w:szCs w:val="20"/>
+                <w:lang w:val="ru-RU"/>
+              </w:rPr>
+            </m:ctrlPr>
+          </m:dPr>
+          <m:e>
+            <m:r>
+              <w:rPr>
+                <w:rFonts w:ascii="Cambria Math" w:hAnsi="Cambria Math"/>
+                <w:sz w:val="20"/>
+                <w:szCs w:val="20"/>
+                <w:lang w:val="ru-RU"/>
+              </w:rPr>
+              <m:t>t</m:t>
+            </m:r>
+          </m:e>
+        </m:d>
+        <m:r>
+          <w:rPr>
+            <w:rFonts w:ascii="Cambria Math" w:hAnsi="Cambria Math"/>
+            <w:sz w:val="20"/>
+            <w:szCs w:val="20"/>
+            <w:lang w:val="ru-RU"/>
+          </w:rPr>
+          <m:t>-</m:t>
+        </m:r>
+      </m:oMath>
+      <w:r>
+        <w:rPr>
+          <w:rFonts w:ascii="Times New Roman" w:hAnsi="Times New Roman"/>
+          <w:sz w:val="20"/>
+          <w:szCs w:val="20"/>
+          <w:lang w:val="ru-RU"/>
+        </w:rPr>
+        <w:t xml:space="preserve"> вектор возмущений объекта;</w:t>
+      </w:r>
+    </w:p>
+    <w:p>
+      <w:pPr>
+        <w:pStyle w:val="aa"/>
+        <w:numPr>
+          <w:ilvl w:val="0"/>
+          <w:numId w:val="3"/>
+        </w:numPr>
+        <w:spacing w:after="0" w:line="240" w:lineRule="auto"/>
+        <w:jc w:val="both"/>
+        <w:rPr>
+          <w:rFonts w:ascii="Times New Roman" w:hAnsi="Times New Roman"/>
+          <w:sz w:val="20"/>
+          <w:szCs w:val="20"/>
+          <w:lang w:val="ru-RU"/>
+        </w:rPr>
+      </w:pPr>
+      <m:oMath>
+        <m:r>
+          <w:rPr>
+            <w:rFonts w:ascii="Cambria Math" w:hAnsi="Cambria Math"/>
+            <w:sz w:val="20"/>
+            <w:szCs w:val="20"/>
+            <w:lang w:val="ru-RU"/>
+          </w:rPr>
+          <m:t>G</m:t>
+        </m:r>
+        <m:d>
+          <m:dPr>
+            <m:ctrlPr>
+              <w:rPr>
+                <w:rFonts w:ascii="Cambria Math" w:hAnsi="Cambria Math"/>
+                <w:i/>
+                <w:sz w:val="20"/>
+                <w:szCs w:val="20"/>
+                <w:lang w:val="ru-RU"/>
+              </w:rPr>
+            </m:ctrlPr>
+          </m:dPr>
+          <m:e>
+            <m:r>
+              <w:rPr>
+                <w:rFonts w:ascii="Cambria Math" w:hAnsi="Cambria Math"/>
+                <w:sz w:val="20"/>
+                <w:szCs w:val="20"/>
+                <w:lang w:val="ru-RU"/>
+              </w:rPr>
+              <m:t>t</m:t>
+            </m:r>
+          </m:e>
+        </m:d>
+        <m:r>
+          <w:rPr>
+            <w:rFonts w:ascii="Cambria Math" w:hAnsi="Cambria Math"/>
+            <w:sz w:val="20"/>
+            <w:szCs w:val="20"/>
+            <w:lang w:val="ru-RU"/>
+          </w:rPr>
+          <m:t>-</m:t>
+        </m:r>
+      </m:oMath>
+      <w:r>
+        <w:rPr>
+          <w:rFonts w:ascii="Times New Roman" w:hAnsi="Times New Roman"/>
+          <w:sz w:val="20"/>
+          <w:szCs w:val="20"/>
+          <w:lang w:val="ru-RU"/>
+        </w:rPr>
+        <w:t xml:space="preserve"> матрица влияния возмущений;</w:t>
+      </w:r>
+    </w:p>
+    <w:p>
+      <w:pPr>
+        <w:pStyle w:val="aa"/>
+        <w:numPr>
+          <w:ilvl w:val="0"/>
+          <w:numId w:val="3"/>
+        </w:numPr>
+        <w:spacing w:after="0" w:line="240" w:lineRule="auto"/>
+        <w:jc w:val="both"/>
+        <w:rPr>
+          <w:rFonts w:ascii="Times New Roman" w:hAnsi="Times New Roman"/>
+          <w:sz w:val="20"/>
+          <w:szCs w:val="20"/>
+          <w:lang w:val="ru-RU"/>
+        </w:rPr>
+      </w:pPr>
+      <m:oMath>
+        <m:r>
+          <w:rPr>
+            <w:rFonts w:ascii="Cambria Math" w:hAnsi="Cambria Math"/>
+            <w:sz w:val="20"/>
+            <w:szCs w:val="20"/>
+            <w:lang w:val="ru-RU"/>
+          </w:rPr>
+          <m:t>H</m:t>
         </m:r>
         <m:d>
           <m:dPr>
@@ -3003,382 +3290,7 @@
           <w:szCs w:val="20"/>
           <w:lang w:val="ru-RU"/>
         </w:rPr>
-        <w:t>вектор-функция управления (входного воздействия);</w:t>
-      </w:r>
-    </w:p>
-    <w:p>
-      <w:pPr>
-        <w:pStyle w:val="aa"/>
-        <w:numPr>
-          <w:ilvl w:val="0"/>
-          <w:numId w:val="3"/>
-        </w:numPr>
-        <w:spacing w:after="0" w:line="240" w:lineRule="auto"/>
-        <w:jc w:val="both"/>
-        <w:rPr>
-          <w:rFonts w:ascii="Times New Roman" w:hAnsi="Times New Roman"/>
-          <w:sz w:val="20"/>
-          <w:szCs w:val="20"/>
-          <w:lang w:val="ru-RU"/>
-        </w:rPr>
-      </w:pPr>
-      <m:oMath>
-        <m:r>
-          <w:rPr>
-            <w:rFonts w:ascii="Cambria Math" w:hAnsi="Cambria Math"/>
-            <w:sz w:val="20"/>
-            <w:szCs w:val="20"/>
-            <w:lang w:val="ru-RU"/>
-          </w:rPr>
-          <m:t>C</m:t>
-        </m:r>
-        <m:d>
-          <m:dPr>
-            <m:ctrlPr>
-              <w:rPr>
-                <w:rFonts w:ascii="Cambria Math" w:hAnsi="Cambria Math"/>
-                <w:i/>
-                <w:sz w:val="20"/>
-                <w:szCs w:val="20"/>
-                <w:lang w:val="ru-RU"/>
-              </w:rPr>
-            </m:ctrlPr>
-          </m:dPr>
-          <m:e>
-            <m:r>
-              <w:rPr>
-                <w:rFonts w:ascii="Cambria Math" w:hAnsi="Cambria Math"/>
-                <w:sz w:val="20"/>
-                <w:szCs w:val="20"/>
-                <w:lang w:val="ru-RU"/>
-              </w:rPr>
-              <m:t>t</m:t>
-            </m:r>
-          </m:e>
-        </m:d>
-        <m:r>
-          <w:rPr>
-            <w:rFonts w:ascii="Cambria Math" w:hAnsi="Cambria Math"/>
-            <w:sz w:val="20"/>
-            <w:szCs w:val="20"/>
-          </w:rPr>
-          <m:t>-</m:t>
-        </m:r>
-      </m:oMath>
-      <w:r>
-        <w:rPr>
-          <w:rFonts w:ascii="Times New Roman" w:hAnsi="Times New Roman"/>
-          <w:sz w:val="20"/>
-          <w:szCs w:val="20"/>
-        </w:rPr>
-        <w:t xml:space="preserve"> </w:t>
-      </w:r>
-      <w:proofErr w:type="spellStart"/>
-      <w:r>
-        <w:rPr>
-          <w:rFonts w:ascii="Times New Roman" w:hAnsi="Times New Roman"/>
-          <w:sz w:val="20"/>
-          <w:szCs w:val="20"/>
-        </w:rPr>
-        <w:t>матрица</w:t>
-      </w:r>
-      <w:proofErr w:type="spellEnd"/>
-      <w:r>
-        <w:rPr>
-          <w:rFonts w:ascii="Times New Roman" w:hAnsi="Times New Roman"/>
-          <w:sz w:val="20"/>
-          <w:szCs w:val="20"/>
-        </w:rPr>
-        <w:t xml:space="preserve"> </w:t>
-      </w:r>
-      <w:proofErr w:type="spellStart"/>
-      <w:r>
-        <w:rPr>
-          <w:rFonts w:ascii="Times New Roman" w:hAnsi="Times New Roman"/>
-          <w:sz w:val="20"/>
-          <w:szCs w:val="20"/>
-        </w:rPr>
-        <w:t>управления</w:t>
-      </w:r>
-      <w:proofErr w:type="spellEnd"/>
-      <w:r>
-        <w:rPr>
-          <w:rFonts w:ascii="Times New Roman" w:hAnsi="Times New Roman"/>
-          <w:sz w:val="20"/>
-          <w:szCs w:val="20"/>
-        </w:rPr>
-        <w:t>;</w:t>
-      </w:r>
-    </w:p>
-    <w:p>
-      <w:pPr>
-        <w:pStyle w:val="aa"/>
-        <w:numPr>
-          <w:ilvl w:val="0"/>
-          <w:numId w:val="3"/>
-        </w:numPr>
-        <w:spacing w:after="0" w:line="240" w:lineRule="auto"/>
-        <w:jc w:val="both"/>
-        <w:rPr>
-          <w:rFonts w:ascii="Times New Roman" w:hAnsi="Times New Roman"/>
-          <w:sz w:val="20"/>
-          <w:szCs w:val="20"/>
-          <w:lang w:val="ru-RU"/>
-        </w:rPr>
-      </w:pPr>
-      <m:oMath>
-        <m:r>
-          <w:rPr>
-            <w:rFonts w:ascii="Cambria Math" w:hAnsi="Cambria Math"/>
-            <w:sz w:val="20"/>
-            <w:szCs w:val="20"/>
-            <w:lang w:val="ru-RU"/>
-          </w:rPr>
-          <m:t>w</m:t>
-        </m:r>
-        <m:d>
-          <m:dPr>
-            <m:ctrlPr>
-              <w:rPr>
-                <w:rFonts w:ascii="Cambria Math" w:hAnsi="Cambria Math"/>
-                <w:i/>
-                <w:sz w:val="20"/>
-                <w:szCs w:val="20"/>
-                <w:lang w:val="ru-RU"/>
-              </w:rPr>
-            </m:ctrlPr>
-          </m:dPr>
-          <m:e>
-            <m:sSub>
-              <m:sSubPr>
-                <m:ctrlPr>
-                  <w:rPr>
-                    <w:rFonts w:ascii="Cambria Math" w:hAnsi="Cambria Math"/>
-                    <w:i/>
-                    <w:sz w:val="20"/>
-                    <w:szCs w:val="20"/>
-                    <w:lang w:val="ru-RU"/>
-                  </w:rPr>
-                </m:ctrlPr>
-              </m:sSubPr>
-              <m:e>
-                <m:r>
-                  <w:rPr>
-                    <w:rFonts w:ascii="Cambria Math" w:hAnsi="Cambria Math"/>
-                    <w:sz w:val="20"/>
-                    <w:szCs w:val="20"/>
-                    <w:lang w:val="ru-RU"/>
-                  </w:rPr>
-                  <m:t>t</m:t>
-                </m:r>
-              </m:e>
-              <m:sub>
-                <m:r>
-                  <w:rPr>
-                    <w:rFonts w:ascii="Cambria Math" w:hAnsi="Cambria Math"/>
-                    <w:sz w:val="20"/>
-                    <w:szCs w:val="20"/>
-                    <w:lang w:val="ru-RU"/>
-                  </w:rPr>
-                  <m:t>k</m:t>
-                </m:r>
-              </m:sub>
-            </m:sSub>
-          </m:e>
-        </m:d>
-        <m:r>
-          <w:rPr>
-            <w:rFonts w:ascii="Cambria Math" w:hAnsi="Cambria Math"/>
-            <w:sz w:val="20"/>
-            <w:szCs w:val="20"/>
-            <w:lang w:val="ru-RU"/>
-          </w:rPr>
-          <m:t>-</m:t>
-        </m:r>
-      </m:oMath>
-      <w:r>
-        <w:rPr>
-          <w:rFonts w:ascii="Times New Roman" w:hAnsi="Times New Roman"/>
-          <w:sz w:val="20"/>
-          <w:szCs w:val="20"/>
-          <w:lang w:val="ru-RU"/>
-        </w:rPr>
-        <w:t xml:space="preserve"> вектор возмущений объекта;</w:t>
-      </w:r>
-    </w:p>
-    <w:p>
-      <w:pPr>
-        <w:pStyle w:val="aa"/>
-        <w:numPr>
-          <w:ilvl w:val="0"/>
-          <w:numId w:val="3"/>
-        </w:numPr>
-        <w:spacing w:after="0" w:line="240" w:lineRule="auto"/>
-        <w:jc w:val="both"/>
-        <w:rPr>
-          <w:rFonts w:ascii="Times New Roman" w:hAnsi="Times New Roman"/>
-          <w:sz w:val="20"/>
-          <w:szCs w:val="20"/>
-          <w:lang w:val="ru-RU"/>
-        </w:rPr>
-      </w:pPr>
-      <m:oMath>
-        <m:r>
-          <w:rPr>
-            <w:rFonts w:ascii="Cambria Math" w:hAnsi="Cambria Math"/>
-            <w:sz w:val="20"/>
-            <w:szCs w:val="20"/>
-            <w:lang w:val="ru-RU"/>
-          </w:rPr>
-          <m:t>G</m:t>
-        </m:r>
-        <m:d>
-          <m:dPr>
-            <m:ctrlPr>
-              <w:rPr>
-                <w:rFonts w:ascii="Cambria Math" w:hAnsi="Cambria Math"/>
-                <w:i/>
-                <w:sz w:val="20"/>
-                <w:szCs w:val="20"/>
-                <w:lang w:val="ru-RU"/>
-              </w:rPr>
-            </m:ctrlPr>
-          </m:dPr>
-          <m:e>
-            <m:r>
-              <w:rPr>
-                <w:rFonts w:ascii="Cambria Math" w:hAnsi="Cambria Math"/>
-                <w:sz w:val="20"/>
-                <w:szCs w:val="20"/>
-                <w:lang w:val="ru-RU"/>
-              </w:rPr>
-              <m:t>t</m:t>
-            </m:r>
-          </m:e>
-        </m:d>
-        <m:r>
-          <w:rPr>
-            <w:rFonts w:ascii="Cambria Math" w:hAnsi="Cambria Math"/>
-            <w:sz w:val="20"/>
-            <w:szCs w:val="20"/>
-            <w:lang w:val="ru-RU"/>
-          </w:rPr>
-          <m:t>-</m:t>
-        </m:r>
-      </m:oMath>
-      <w:r>
-        <w:rPr>
-          <w:rFonts w:ascii="Times New Roman" w:hAnsi="Times New Roman"/>
-          <w:sz w:val="20"/>
-          <w:szCs w:val="20"/>
-          <w:lang w:val="ru-RU"/>
-        </w:rPr>
-        <w:t xml:space="preserve"> матрица влияния возмущений;</w:t>
-      </w:r>
-    </w:p>
-    <w:p>
-      <w:pPr>
-        <w:pStyle w:val="aa"/>
-        <w:numPr>
-          <w:ilvl w:val="0"/>
-          <w:numId w:val="3"/>
-        </w:numPr>
-        <w:spacing w:after="0" w:line="240" w:lineRule="auto"/>
-        <w:jc w:val="both"/>
-        <w:rPr>
-          <w:rFonts w:ascii="Times New Roman" w:hAnsi="Times New Roman"/>
-          <w:sz w:val="20"/>
-          <w:szCs w:val="20"/>
-          <w:lang w:val="ru-RU"/>
-        </w:rPr>
-      </w:pPr>
-      <m:oMath>
-        <m:r>
-          <w:rPr>
-            <w:rFonts w:ascii="Cambria Math" w:hAnsi="Cambria Math"/>
-            <w:sz w:val="20"/>
-            <w:szCs w:val="20"/>
-            <w:lang w:val="ru-RU"/>
-          </w:rPr>
-          <m:t>H</m:t>
-        </m:r>
-        <m:d>
-          <m:dPr>
-            <m:ctrlPr>
-              <w:rPr>
-                <w:rFonts w:ascii="Cambria Math" w:hAnsi="Cambria Math"/>
-                <w:i/>
-                <w:sz w:val="20"/>
-                <w:szCs w:val="20"/>
-                <w:lang w:val="ru-RU"/>
-              </w:rPr>
-            </m:ctrlPr>
-          </m:dPr>
-          <m:e>
-            <m:r>
-              <w:rPr>
-                <w:rFonts w:ascii="Cambria Math" w:hAnsi="Cambria Math"/>
-                <w:sz w:val="20"/>
-                <w:szCs w:val="20"/>
-                <w:lang w:val="ru-RU"/>
-              </w:rPr>
-              <m:t>t</m:t>
-            </m:r>
-          </m:e>
-        </m:d>
-        <m:r>
-          <w:rPr>
-            <w:rFonts w:ascii="Cambria Math" w:hAnsi="Cambria Math"/>
-            <w:sz w:val="20"/>
-            <w:szCs w:val="20"/>
-            <w:lang w:val="ru-RU"/>
-          </w:rPr>
-          <m:t>-</m:t>
-        </m:r>
-      </m:oMath>
-      <w:r>
-        <w:rPr>
-          <w:rFonts w:ascii="Times New Roman" w:hAnsi="Times New Roman"/>
-          <w:sz w:val="20"/>
-          <w:szCs w:val="20"/>
-        </w:rPr>
-        <w:t xml:space="preserve"> </w:t>
-      </w:r>
-      <w:proofErr w:type="spellStart"/>
-      <w:r>
-        <w:rPr>
-          <w:rFonts w:ascii="Times New Roman" w:hAnsi="Times New Roman"/>
-          <w:sz w:val="20"/>
-          <w:szCs w:val="20"/>
-        </w:rPr>
-        <w:t>матрица</w:t>
-      </w:r>
-      <w:proofErr w:type="spellEnd"/>
-      <w:r>
-        <w:rPr>
-          <w:rFonts w:ascii="Times New Roman" w:hAnsi="Times New Roman"/>
-          <w:sz w:val="20"/>
-          <w:szCs w:val="20"/>
-        </w:rPr>
-        <w:t xml:space="preserve"> </w:t>
-      </w:r>
-      <w:proofErr w:type="spellStart"/>
-      <w:r>
-        <w:rPr>
-          <w:rFonts w:ascii="Times New Roman" w:hAnsi="Times New Roman"/>
-          <w:sz w:val="20"/>
-          <w:szCs w:val="20"/>
-        </w:rPr>
-        <w:t>наблюдения</w:t>
-      </w:r>
-      <w:proofErr w:type="spellEnd"/>
-      <w:r>
-        <w:rPr>
-          <w:rFonts w:ascii="Times New Roman" w:hAnsi="Times New Roman"/>
-          <w:sz w:val="20"/>
-          <w:szCs w:val="20"/>
-        </w:rPr>
-        <w:t>;</w:t>
+        <w:t xml:space="preserve"> матрица наблюдения;</w:t>
       </w:r>
     </w:p>
     <w:p>
@@ -3474,7 +3386,25 @@
           <w:szCs w:val="20"/>
           <w:lang w:val="ru-RU"/>
         </w:rPr>
-        <w:t xml:space="preserve"> вектор шумов измерений (наблюдений);</w:t>
+        <w:t xml:space="preserve"> вектор шумов измерений</w:t>
+      </w:r>
+      <w:r>
+        <w:rPr>
+          <w:rFonts w:ascii="Times New Roman" w:hAnsi="Times New Roman"/>
+          <w:sz w:val="20"/>
+          <w:szCs w:val="20"/>
+          <w:lang w:val="ru-RU"/>
+        </w:rPr>
+        <w:t xml:space="preserve"> (отклика)</w:t>
+      </w:r>
+      <w:r>
+        <w:rPr>
+          <w:rFonts w:ascii="Times New Roman" w:hAnsi="Times New Roman"/>
+          <w:sz w:val="20"/>
+          <w:szCs w:val="20"/>
+          <w:lang w:val="ru-RU"/>
+        </w:rPr>
+        <w:t>;</w:t>
       </w:r>
     </w:p>
     <w:p>
@@ -3579,7 +3509,16 @@
           <w:szCs w:val="20"/>
           <w:lang w:val="ru-RU"/>
         </w:rPr>
-        <w:t xml:space="preserve"> измерений (наблюдений) (отклик)</w:t>
+        <w:t xml:space="preserve"> измерений </w:t>
+      </w:r>
+      <w:r>
+        <w:rPr>
+          <w:rFonts w:ascii="Times New Roman" w:hAnsi="Times New Roman"/>
+          <w:sz w:val="20"/>
+          <w:szCs w:val="20"/>
+          <w:lang w:val="ru-RU"/>
+        </w:rPr>
+        <w:t>(отклик)</w:t>
       </w:r>
       <w:r>
         <w:rPr>
@@ -3623,7 +3562,25 @@
           <w:szCs w:val="20"/>
           <w:lang w:val="ru-RU"/>
         </w:rPr>
-        <w:t xml:space="preserve">Все шумы, возмущения белые, </w:t>
+        <w:t>Все шумы, возмущения</w:t>
+      </w:r>
+      <w:r>
+        <w:rPr>
+          <w:rFonts w:ascii="Times New Roman" w:hAnsi="Times New Roman"/>
+          <w:sz w:val="20"/>
+          <w:szCs w:val="20"/>
+          <w:lang w:val="ru-RU"/>
+        </w:rPr>
+        <w:t xml:space="preserve"> образуют</w:t>
+      </w:r>
+      <w:r>
+        <w:rPr>
+          <w:rFonts w:ascii="Times New Roman" w:hAnsi="Times New Roman"/>
+          <w:sz w:val="20"/>
+          <w:szCs w:val="20"/>
+          <w:lang w:val="ru-RU"/>
+        </w:rPr>
+        <w:t xml:space="preserve"> белые, </w:t>
       </w:r>
       <w:proofErr w:type="spellStart"/>
       <w:r>
@@ -3633,7 +3590,25 @@
           <w:szCs w:val="20"/>
           <w:lang w:val="ru-RU"/>
         </w:rPr>
-        <w:t>гауссовские</w:t>
+        <w:t>гаус</w:t>
+      </w:r>
+      <w:r>
+        <w:rPr>
+          <w:rFonts w:ascii="Times New Roman" w:hAnsi="Times New Roman"/>
+          <w:sz w:val="20"/>
+          <w:szCs w:val="20"/>
+          <w:lang w:val="ru-RU"/>
+        </w:rPr>
+        <w:t>с</w:t>
+      </w:r>
+      <w:r>
+        <w:rPr>
+          <w:rFonts w:ascii="Times New Roman" w:hAnsi="Times New Roman"/>
+          <w:sz w:val="20"/>
+          <w:szCs w:val="20"/>
+          <w:lang w:val="ru-RU"/>
+        </w:rPr>
+        <w:t>овские</w:t>
       </w:r>
       <w:proofErr w:type="spellEnd"/>
       <w:r>
@@ -3643,7 +3618,16 @@
           <w:szCs w:val="20"/>
           <w:lang w:val="ru-RU"/>
         </w:rPr>
-        <w:t>, некоррелированные.</w:t>
+        <w:t xml:space="preserve"> последовательности</w:t>
+      </w:r>
+      <w:r>
+        <w:rPr>
+          <w:rFonts w:ascii="Times New Roman" w:hAnsi="Times New Roman"/>
+          <w:sz w:val="20"/>
+          <w:szCs w:val="20"/>
+          <w:lang w:val="ru-RU"/>
+        </w:rPr>
+        <w:t>.</w:t>
       </w:r>
     </w:p>
     <w:p>
@@ -3705,7 +3689,43 @@
           <w:szCs w:val="20"/>
           <w:lang w:val="ru-RU"/>
         </w:rPr>
-        <w:t>В результате использования метода АД при параметрической идентификации модели автором были получены оценки неизвестных параметров по точности оценивания сопоставимые с оценками, полученных при идентификации на основе аналитического выражения критерия.</w:t>
+        <w:t>В результате использования метода АД</w:t>
+      </w:r>
+      <w:r>
+        <w:rPr>
+          <w:rFonts w:ascii="Times New Roman" w:hAnsi="Times New Roman"/>
+          <w:sz w:val="20"/>
+          <w:szCs w:val="20"/>
+          <w:lang w:val="ru-RU"/>
+        </w:rPr>
+        <w:t xml:space="preserve"> для вычисления градиента критерия идентификации</w:t>
+      </w:r>
+      <w:r>
+        <w:rPr>
+          <w:rFonts w:ascii="Times New Roman" w:hAnsi="Times New Roman"/>
+          <w:sz w:val="20"/>
+          <w:szCs w:val="20"/>
+          <w:lang w:val="ru-RU"/>
+        </w:rPr>
+        <w:t xml:space="preserve"> при параметрической идентификации модели автором были получены оценки неизвестных параметров по точности оценивания сопоставимые с оценками, полученных при идентификации на основе аналитического выражения </w:t>
+      </w:r>
+      <w:r>
+        <w:rPr>
+          <w:rFonts w:ascii="Times New Roman" w:hAnsi="Times New Roman"/>
+          <w:sz w:val="20"/>
+          <w:szCs w:val="20"/>
+          <w:lang w:val="ru-RU"/>
+        </w:rPr>
+        <w:t>градиента критерия</w:t>
+      </w:r>
+      <w:r>
+        <w:rPr>
+          <w:rFonts w:ascii="Times New Roman" w:hAnsi="Times New Roman"/>
+          <w:sz w:val="20"/>
+          <w:szCs w:val="20"/>
+          <w:lang w:val="ru-RU"/>
+        </w:rPr>
+        <w:t>.</w:t>
       </w:r>
     </w:p>
     <w:p>
@@ -3716,6 +3736,7 @@
           <w:rFonts w:ascii="Times New Roman" w:hAnsi="Times New Roman"/>
           <w:sz w:val="20"/>
           <w:szCs w:val="20"/>
+          <w:lang w:val="ru-RU"/>
         </w:rPr>
       </w:pPr>
     </w:p>
@@ -3740,7 +3761,15 @@
           <w:szCs w:val="20"/>
           <w:lang w:val="ru-RU"/>
         </w:rPr>
-        <w:t>Литература:</w:t>
+        <w:t>Литература</w:t>
+      </w:r>
+      <w:r>
+        <w:rPr>
+          <w:rFonts w:ascii="Times New Roman" w:hAnsi="Times New Roman"/>
+          <w:sz w:val="20"/>
+          <w:szCs w:val="20"/>
+        </w:rPr>
+        <w:t>:</w:t>
       </w:r>
     </w:p>
     <w:p>
@@ -3755,6 +3784,7 @@
           <w:rFonts w:ascii="Times New Roman" w:hAnsi="Times New Roman"/>
           <w:sz w:val="20"/>
           <w:szCs w:val="20"/>
+          <w:lang w:val="ru-RU"/>
         </w:rPr>
       </w:pPr>
       <w:r>
@@ -3952,13 +3982,102 @@
           <w:szCs w:val="20"/>
           <w:lang w:val="ru-RU"/>
         </w:rPr>
-        <w:t>Дата</w:t>
-      </w:r>
-      <w:r>
-        <w:rPr>
-          <w:rFonts w:ascii="Times New Roman" w:hAnsi="Times New Roman"/>
-          <w:sz w:val="20"/>
-          <w:szCs w:val="20"/>
+        <w:t>Режим доступа</w:t>
+      </w:r>
+      <w:r>
+        <w:rPr>
+          <w:rFonts w:ascii="Times New Roman" w:hAnsi="Times New Roman"/>
+          <w:sz w:val="20"/>
+          <w:szCs w:val="20"/>
+          <w:lang w:val="ru-RU"/>
+        </w:rPr>
+        <w:t xml:space="preserve">: </w:t>
+      </w:r>
+      <w:r>
+        <w:rPr>
+          <w:rFonts w:ascii="Times New Roman" w:hAnsi="Times New Roman"/>
+          <w:sz w:val="20"/>
+          <w:szCs w:val="20"/>
+        </w:rPr>
+        <w:t>https</w:t>
+      </w:r>
+      <w:r>
+        <w:rPr>
+          <w:rFonts w:ascii="Times New Roman" w:hAnsi="Times New Roman"/>
+          <w:sz w:val="20"/>
+          <w:szCs w:val="20"/>
+          <w:lang w:val="ru-RU"/>
+        </w:rPr>
+        <w:t>://</w:t>
+      </w:r>
+      <w:proofErr w:type="spellStart"/>
+      <w:r>
+        <w:rPr>
+          <w:rFonts w:ascii="Times New Roman" w:hAnsi="Times New Roman"/>
+          <w:sz w:val="20"/>
+          <w:szCs w:val="20"/>
+        </w:rPr>
+        <w:t>arxiv</w:t>
+      </w:r>
+      <w:proofErr w:type="spellEnd"/>
+      <w:r>
+        <w:rPr>
+          <w:rFonts w:ascii="Times New Roman" w:hAnsi="Times New Roman"/>
+          <w:sz w:val="20"/>
+          <w:szCs w:val="20"/>
+          <w:lang w:val="ru-RU"/>
+        </w:rPr>
+        <w:t>.</w:t>
+      </w:r>
+      <w:r>
+        <w:rPr>
+          <w:rFonts w:ascii="Times New Roman" w:hAnsi="Times New Roman"/>
+          <w:sz w:val="20"/>
+          <w:szCs w:val="20"/>
+        </w:rPr>
+        <w:t>org</w:t>
+      </w:r>
+      <w:r>
+        <w:rPr>
+          <w:rFonts w:ascii="Times New Roman" w:hAnsi="Times New Roman"/>
+          <w:sz w:val="20"/>
+          <w:szCs w:val="20"/>
+          <w:lang w:val="ru-RU"/>
+        </w:rPr>
+        <w:t>/</w:t>
+      </w:r>
+      <w:r>
+        <w:rPr>
+          <w:rFonts w:ascii="Times New Roman" w:hAnsi="Times New Roman"/>
+          <w:sz w:val="20"/>
+          <w:szCs w:val="20"/>
+        </w:rPr>
+        <w:t>abs</w:t>
+      </w:r>
+      <w:r>
+        <w:rPr>
+          <w:rFonts w:ascii="Times New Roman" w:hAnsi="Times New Roman"/>
+          <w:sz w:val="20"/>
+          <w:szCs w:val="20"/>
+          <w:lang w:val="ru-RU"/>
+        </w:rPr>
+        <w:t>/1502.05767 (</w:t>
+      </w:r>
+      <w:r>
+        <w:rPr>
+          <w:rFonts w:ascii="Times New Roman" w:hAnsi="Times New Roman"/>
+          <w:sz w:val="20"/>
+          <w:szCs w:val="20"/>
+          <w:lang w:val="ru-RU"/>
+        </w:rPr>
+        <w:t>дата</w:t>
+      </w:r>
+      <w:r>
+        <w:rPr>
+          <w:rFonts w:ascii="Times New Roman" w:hAnsi="Times New Roman"/>
+          <w:sz w:val="20"/>
+          <w:szCs w:val="20"/>
+          <w:lang w:val="ru-RU"/>
         </w:rPr>
         <w:t xml:space="preserve"> </w:t>
       </w:r>
@@ -3969,88 +4088,6 @@
           <w:szCs w:val="20"/>
           <w:lang w:val="ru-RU"/>
         </w:rPr>
-        <w:t>обновления</w:t>
-      </w:r>
-      <w:r>
-        <w:rPr>
-          <w:rFonts w:ascii="Times New Roman" w:hAnsi="Times New Roman"/>
-          <w:sz w:val="20"/>
-          <w:szCs w:val="20"/>
-        </w:rPr>
-        <w:t xml:space="preserve">: </w:t>
-      </w:r>
-      <w:r>
-        <w:rPr>
-          <w:rFonts w:ascii="Times New Roman" w:hAnsi="Times New Roman"/>
-          <w:sz w:val="20"/>
-          <w:szCs w:val="20"/>
-        </w:rPr>
-        <w:t>17</w:t>
-      </w:r>
-      <w:r>
-        <w:rPr>
-          <w:rFonts w:ascii="Times New Roman" w:hAnsi="Times New Roman"/>
-          <w:sz w:val="20"/>
-          <w:szCs w:val="20"/>
-        </w:rPr>
-        <w:t>.0</w:t>
-      </w:r>
-      <w:r>
-        <w:rPr>
-          <w:rFonts w:ascii="Times New Roman" w:hAnsi="Times New Roman"/>
-          <w:sz w:val="20"/>
-          <w:szCs w:val="20"/>
-        </w:rPr>
-        <w:t>8</w:t>
-      </w:r>
-      <w:r>
-        <w:rPr>
-          <w:rFonts w:ascii="Times New Roman" w:hAnsi="Times New Roman"/>
-          <w:sz w:val="20"/>
-          <w:szCs w:val="20"/>
-        </w:rPr>
-        <w:t>.20</w:t>
-      </w:r>
-      <w:r>
-        <w:rPr>
-          <w:rFonts w:ascii="Times New Roman" w:hAnsi="Times New Roman"/>
-          <w:sz w:val="20"/>
-          <w:szCs w:val="20"/>
-        </w:rPr>
-        <w:t>17</w:t>
-      </w:r>
-      <w:r>
-        <w:rPr>
-          <w:rFonts w:ascii="Times New Roman" w:hAnsi="Times New Roman"/>
-          <w:sz w:val="20"/>
-          <w:szCs w:val="20"/>
-        </w:rPr>
-        <w:t>. URL: https://arxiv.org/abs/1502.05767 (</w:t>
-      </w:r>
-      <w:r>
-        <w:rPr>
-          <w:rFonts w:ascii="Times New Roman" w:hAnsi="Times New Roman"/>
-          <w:sz w:val="20"/>
-          <w:szCs w:val="20"/>
-          <w:lang w:val="ru-RU"/>
-        </w:rPr>
-        <w:t>дата</w:t>
-      </w:r>
-      <w:r>
-        <w:rPr>
-          <w:rFonts w:ascii="Times New Roman" w:hAnsi="Times New Roman"/>
-          <w:sz w:val="20"/>
-          <w:szCs w:val="20"/>
-        </w:rPr>
-        <w:t xml:space="preserve"> </w:t>
-      </w:r>
-      <w:r>
-        <w:rPr>
-          <w:rFonts w:ascii="Times New Roman" w:hAnsi="Times New Roman"/>
-          <w:sz w:val="20"/>
-          <w:szCs w:val="20"/>
-          <w:lang w:val="ru-RU"/>
-        </w:rPr>
         <w:t>обращения</w:t>
       </w:r>
       <w:r>
@@ -4058,56 +4095,9 @@
           <w:rFonts w:ascii="Times New Roman" w:hAnsi="Times New Roman"/>
           <w:sz w:val="20"/>
           <w:szCs w:val="20"/>
-        </w:rPr>
-        <w:t xml:space="preserve">: </w:t>
-      </w:r>
-      <w:r>
-        <w:rPr>
-          <w:rFonts w:ascii="Times New Roman" w:hAnsi="Times New Roman"/>
-          <w:sz w:val="20"/>
-          <w:szCs w:val="20"/>
-        </w:rPr>
-        <w:t>01</w:t>
-      </w:r>
-      <w:r>
-        <w:rPr>
-          <w:rFonts w:ascii="Times New Roman" w:hAnsi="Times New Roman"/>
-          <w:sz w:val="20"/>
-          <w:szCs w:val="20"/>
-        </w:rPr>
-        <w:t>.1</w:t>
-      </w:r>
-      <w:r>
-        <w:rPr>
-          <w:rFonts w:ascii="Times New Roman" w:hAnsi="Times New Roman"/>
-          <w:sz w:val="20"/>
-          <w:szCs w:val="20"/>
-        </w:rPr>
-        <w:t>0</w:t>
-      </w:r>
-      <w:r>
-        <w:rPr>
-          <w:rFonts w:ascii="Times New Roman" w:hAnsi="Times New Roman"/>
-          <w:sz w:val="20"/>
-          <w:szCs w:val="20"/>
-        </w:rPr>
-        <w:t>.201</w:t>
-      </w:r>
-      <w:r>
-        <w:rPr>
-          <w:rFonts w:ascii="Times New Roman" w:hAnsi="Times New Roman"/>
-          <w:sz w:val="20"/>
-          <w:szCs w:val="20"/>
-        </w:rPr>
-        <w:t>7</w:t>
-      </w:r>
-      <w:r>
-        <w:rPr>
-          <w:rFonts w:ascii="Times New Roman" w:hAnsi="Times New Roman"/>
-          <w:sz w:val="20"/>
-          <w:szCs w:val="20"/>
-        </w:rPr>
-        <w:t>).</w:t>
+          <w:lang w:val="ru-RU"/>
+        </w:rPr>
+        <w:t>: 01.10.2017).</w:t>
       </w:r>
     </w:p>
     <w:p>
@@ -4122,6 +4112,7 @@
           <w:rFonts w:ascii="Times New Roman" w:hAnsi="Times New Roman"/>
           <w:sz w:val="20"/>
           <w:szCs w:val="20"/>
+          <w:lang w:val="ru-RU"/>
         </w:rPr>
       </w:pPr>
       <w:r>
@@ -4140,7 +4131,16 @@
           <w:szCs w:val="20"/>
           <w:lang w:val="ru-RU"/>
         </w:rPr>
-        <w:t xml:space="preserve"> К. Р. </w:t>
+        <w:t xml:space="preserve"> К</w:t>
+      </w:r>
+      <w:r>
+        <w:rPr>
+          <w:rFonts w:ascii="Times New Roman" w:hAnsi="Times New Roman"/>
+          <w:sz w:val="20"/>
+          <w:szCs w:val="20"/>
+          <w:lang w:val="ru-RU"/>
+        </w:rPr>
+        <w:t xml:space="preserve">. Р. </w:t>
       </w:r>
       <w:proofErr w:type="spellStart"/>
       <w:proofErr w:type="gramStart"/>
@@ -4162,7 +4162,133 @@
           <w:szCs w:val="20"/>
           <w:lang w:val="ru-RU"/>
         </w:rPr>
-        <w:t xml:space="preserve">, Ю. Г. Евтушенко, “Быстрое автоматическое дифференцирование на ЭВМ”, </w:t>
+        <w:t>, Ю. Г. Евтушенко</w:t>
+      </w:r>
+      <w:r>
+        <w:rPr>
+          <w:rFonts w:ascii="Times New Roman" w:hAnsi="Times New Roman"/>
+          <w:sz w:val="20"/>
+          <w:szCs w:val="20"/>
+          <w:lang w:val="ru-RU"/>
+        </w:rPr>
+        <w:t>.</w:t>
+      </w:r>
+      <w:r>
+        <w:rPr>
+          <w:rFonts w:ascii="Times New Roman" w:hAnsi="Times New Roman"/>
+          <w:sz w:val="20"/>
+          <w:szCs w:val="20"/>
+          <w:lang w:val="ru-RU"/>
+        </w:rPr>
+        <w:t xml:space="preserve"> </w:t>
+      </w:r>
+      <w:r>
+        <w:rPr>
+          <w:rFonts w:ascii="Times New Roman" w:hAnsi="Times New Roman"/>
+          <w:sz w:val="20"/>
+          <w:szCs w:val="20"/>
+          <w:lang w:val="ru-RU"/>
+        </w:rPr>
+        <w:t>Быстрое</w:t>
+      </w:r>
+      <w:r>
+        <w:rPr>
+          <w:rFonts w:ascii="Times New Roman" w:hAnsi="Times New Roman"/>
+          <w:sz w:val="20"/>
+          <w:szCs w:val="20"/>
+          <w:lang w:val="ru-RU"/>
+        </w:rPr>
+        <w:t xml:space="preserve"> </w:t>
+      </w:r>
+      <w:r>
+        <w:rPr>
+          <w:rFonts w:ascii="Times New Roman" w:hAnsi="Times New Roman"/>
+          <w:sz w:val="20"/>
+          <w:szCs w:val="20"/>
+          <w:lang w:val="ru-RU"/>
+        </w:rPr>
+        <w:t>автомати</w:t>
+      </w:r>
+      <w:r>
+        <w:rPr>
+          <w:rFonts w:ascii="Times New Roman" w:hAnsi="Times New Roman"/>
+          <w:sz w:val="20"/>
+          <w:szCs w:val="20"/>
+          <w:lang w:val="ru-RU"/>
+        </w:rPr>
+        <w:t>ческое</w:t>
+      </w:r>
+      <w:r>
+        <w:rPr>
+          <w:rFonts w:ascii="Times New Roman" w:hAnsi="Times New Roman"/>
+          <w:sz w:val="20"/>
+          <w:szCs w:val="20"/>
+          <w:lang w:val="ru-RU"/>
+        </w:rPr>
+        <w:t xml:space="preserve"> </w:t>
+      </w:r>
+      <w:r>
+        <w:rPr>
+          <w:rFonts w:ascii="Times New Roman" w:hAnsi="Times New Roman"/>
+          <w:sz w:val="20"/>
+          <w:szCs w:val="20"/>
+          <w:lang w:val="ru-RU"/>
+        </w:rPr>
+        <w:t>дифференцирование</w:t>
+      </w:r>
+      <w:r>
+        <w:rPr>
+          <w:rFonts w:ascii="Times New Roman" w:hAnsi="Times New Roman"/>
+          <w:sz w:val="20"/>
+          <w:szCs w:val="20"/>
+          <w:lang w:val="ru-RU"/>
+        </w:rPr>
+        <w:t xml:space="preserve"> </w:t>
+      </w:r>
+      <w:r>
+        <w:rPr>
+          <w:rFonts w:ascii="Times New Roman" w:hAnsi="Times New Roman"/>
+          <w:sz w:val="20"/>
+          <w:szCs w:val="20"/>
+          <w:lang w:val="ru-RU"/>
+        </w:rPr>
+        <w:t>на</w:t>
+      </w:r>
+      <w:r>
+        <w:rPr>
+          <w:rFonts w:ascii="Times New Roman" w:hAnsi="Times New Roman"/>
+          <w:sz w:val="20"/>
+          <w:szCs w:val="20"/>
+          <w:lang w:val="ru-RU"/>
+        </w:rPr>
+        <w:t xml:space="preserve"> </w:t>
+      </w:r>
+      <w:r>
+        <w:rPr>
+          <w:rFonts w:ascii="Times New Roman" w:hAnsi="Times New Roman"/>
+          <w:sz w:val="20"/>
+          <w:szCs w:val="20"/>
+          <w:lang w:val="ru-RU"/>
+        </w:rPr>
+        <w:t>ЭВМ</w:t>
+      </w:r>
+      <w:r>
+        <w:rPr>
+          <w:rFonts w:ascii="Times New Roman" w:hAnsi="Times New Roman"/>
+          <w:sz w:val="20"/>
+          <w:szCs w:val="20"/>
+          <w:lang w:val="ru-RU"/>
+        </w:rPr>
+        <w:t>. -</w:t>
+      </w:r>
+      <w:r>
+        <w:rPr>
+          <w:rFonts w:ascii="Times New Roman" w:hAnsi="Times New Roman"/>
+          <w:sz w:val="20"/>
+          <w:szCs w:val="20"/>
+          <w:lang w:val="ru-RU"/>
+        </w:rPr>
+        <w:t xml:space="preserve"> </w:t>
       </w:r>
       <w:proofErr w:type="spellStart"/>
       <w:r>
@@ -4182,7 +4308,52 @@
           <w:szCs w:val="20"/>
           <w:lang w:val="ru-RU"/>
         </w:rPr>
-        <w:t>. моделирование, 1:1 (1989), 120–131</w:t>
+        <w:t xml:space="preserve">. </w:t>
+      </w:r>
+      <w:r>
+        <w:rPr>
+          <w:rFonts w:ascii="Times New Roman" w:hAnsi="Times New Roman"/>
+          <w:sz w:val="20"/>
+          <w:szCs w:val="20"/>
+          <w:lang w:val="ru-RU"/>
+        </w:rPr>
+        <w:t>моделирование</w:t>
+      </w:r>
+      <w:r>
+        <w:rPr>
+          <w:rFonts w:ascii="Times New Roman" w:hAnsi="Times New Roman"/>
+          <w:sz w:val="20"/>
+          <w:szCs w:val="20"/>
+          <w:lang w:val="ru-RU"/>
+        </w:rPr>
+        <w:t>, 1989</w:t>
+      </w:r>
+      <w:r>
+        <w:rPr>
+          <w:rFonts w:ascii="Times New Roman" w:hAnsi="Times New Roman"/>
+          <w:sz w:val="20"/>
+          <w:szCs w:val="20"/>
+          <w:lang w:val="ru-RU"/>
+        </w:rPr>
+        <w:t>. – Т. 1. - № 1. – с.</w:t>
+      </w:r>
+      <w:r>
+        <w:rPr>
+          <w:rFonts w:ascii="Times New Roman" w:hAnsi="Times New Roman"/>
+          <w:sz w:val="20"/>
+          <w:szCs w:val="20"/>
+          <w:lang w:val="ru-RU"/>
+        </w:rPr>
+        <w:t xml:space="preserve"> 120–131</w:t>
+      </w:r>
+      <w:r>
+        <w:rPr>
+          <w:rFonts w:ascii="Times New Roman" w:hAnsi="Times New Roman"/>
+          <w:sz w:val="20"/>
+          <w:szCs w:val="20"/>
+          <w:lang w:val="ru-RU"/>
+        </w:rPr>
+        <w:t>.</w:t>
       </w:r>
     </w:p>
     <w:p>
@@ -4223,7 +4394,55 @@
           <w:sz w:val="20"/>
           <w:szCs w:val="20"/>
         </w:rPr>
-        <w:t xml:space="preserve">, Louis B. (1981). Automatic Differentiation: Techniques and Applications. Lecture Notes in Computer Science. 120. Springer. </w:t>
+        <w:t xml:space="preserve"> </w:t>
+      </w:r>
+      <w:r>
+        <w:rPr>
+          <w:rFonts w:ascii="Times New Roman" w:hAnsi="Times New Roman"/>
+          <w:sz w:val="20"/>
+          <w:szCs w:val="20"/>
+        </w:rPr>
+        <w:t>Louis</w:t>
+      </w:r>
+      <w:r>
+        <w:rPr>
+          <w:rFonts w:ascii="Times New Roman" w:hAnsi="Times New Roman"/>
+          <w:sz w:val="20"/>
+          <w:szCs w:val="20"/>
+        </w:rPr>
+        <w:t xml:space="preserve"> </w:t>
+      </w:r>
+      <w:r>
+        <w:rPr>
+          <w:rFonts w:ascii="Times New Roman" w:hAnsi="Times New Roman"/>
+          <w:sz w:val="20"/>
+          <w:szCs w:val="20"/>
+        </w:rPr>
+        <w:t>B</w:t>
+      </w:r>
+      <w:r>
+        <w:rPr>
+          <w:rFonts w:ascii="Times New Roman" w:hAnsi="Times New Roman"/>
+          <w:sz w:val="20"/>
+          <w:szCs w:val="20"/>
+        </w:rPr>
+        <w:t xml:space="preserve">. </w:t>
+      </w:r>
+      <w:r>
+        <w:rPr>
+          <w:rFonts w:ascii="Times New Roman" w:hAnsi="Times New Roman"/>
+          <w:sz w:val="20"/>
+          <w:szCs w:val="20"/>
+        </w:rPr>
+        <w:t>Automatic Differentiation: Techniques and Applications. Lecture Notes in Computer Science.</w:t>
+      </w:r>
+      <w:r>
+        <w:rPr>
+          <w:rFonts w:ascii="Times New Roman" w:hAnsi="Times New Roman"/>
+          <w:sz w:val="20"/>
+          <w:szCs w:val="20"/>
+        </w:rPr>
+        <w:t xml:space="preserve"> – Springer, 1981. </w:t>
       </w:r>
       <w:proofErr w:type="gramStart"/>
       <w:r>
@@ -4232,7 +4451,7 @@
           <w:sz w:val="20"/>
           <w:szCs w:val="20"/>
         </w:rPr>
-        <w:t>ISBN 3-540-10861-0.</w:t>
+        <w:t>– p. 120.</w:t>
       </w:r>
       <w:proofErr w:type="gramEnd"/>
     </w:p>
@@ -4250,409 +4469,16 @@
           <w:szCs w:val="20"/>
         </w:rPr>
       </w:pPr>
-      <w:r>
-        <w:rPr>
-          <w:rFonts w:ascii="Times New Roman" w:hAnsi="Times New Roman"/>
-          <w:sz w:val="20"/>
-          <w:szCs w:val="20"/>
-        </w:rPr>
-        <w:lastRenderedPageBreak/>
-        <w:t>4</w:t>
-      </w:r>
-      <w:r>
-        <w:rPr>
-          <w:rFonts w:ascii="Times New Roman" w:hAnsi="Times New Roman"/>
-          <w:sz w:val="20"/>
-          <w:szCs w:val="20"/>
-        </w:rPr>
-        <w:t>.</w:t>
-      </w:r>
-      <w:r>
-        <w:rPr>
-          <w:rFonts w:ascii="Times New Roman" w:hAnsi="Times New Roman"/>
-          <w:sz w:val="20"/>
-          <w:szCs w:val="20"/>
-        </w:rPr>
-        <w:t xml:space="preserve"> </w:t>
-      </w:r>
-      <w:proofErr w:type="spellStart"/>
-      <w:r>
-        <w:rPr>
-          <w:rFonts w:ascii="Times New Roman" w:hAnsi="Times New Roman"/>
-          <w:sz w:val="20"/>
-          <w:szCs w:val="20"/>
-        </w:rPr>
-        <w:t>Abadi</w:t>
-      </w:r>
-      <w:proofErr w:type="spellEnd"/>
-      <w:r>
-        <w:rPr>
-          <w:rFonts w:ascii="Times New Roman" w:hAnsi="Times New Roman"/>
-          <w:sz w:val="20"/>
-          <w:szCs w:val="20"/>
-        </w:rPr>
-        <w:t xml:space="preserve"> A</w:t>
-      </w:r>
-      <w:r>
-        <w:rPr>
-          <w:rFonts w:ascii="Times New Roman" w:hAnsi="Times New Roman"/>
-          <w:sz w:val="20"/>
-          <w:szCs w:val="20"/>
-        </w:rPr>
-        <w:t xml:space="preserve">., </w:t>
-      </w:r>
-      <w:proofErr w:type="spellStart"/>
-      <w:r>
-        <w:rPr>
-          <w:rFonts w:ascii="Times New Roman" w:hAnsi="Times New Roman"/>
-          <w:sz w:val="20"/>
-          <w:szCs w:val="20"/>
-        </w:rPr>
-        <w:t>Agarwal</w:t>
-      </w:r>
-      <w:proofErr w:type="spellEnd"/>
-      <w:r>
-        <w:rPr>
-          <w:rFonts w:ascii="Times New Roman" w:hAnsi="Times New Roman"/>
-          <w:sz w:val="20"/>
-          <w:szCs w:val="20"/>
-        </w:rPr>
-        <w:t xml:space="preserve"> A</w:t>
-      </w:r>
-      <w:r>
-        <w:rPr>
-          <w:rFonts w:ascii="Times New Roman" w:hAnsi="Times New Roman"/>
-          <w:sz w:val="20"/>
-          <w:szCs w:val="20"/>
-        </w:rPr>
-        <w:t>.,</w:t>
-      </w:r>
-      <w:r>
-        <w:rPr>
-          <w:rFonts w:ascii="Times New Roman" w:hAnsi="Times New Roman"/>
-          <w:sz w:val="20"/>
-          <w:szCs w:val="20"/>
-        </w:rPr>
-        <w:t xml:space="preserve"> </w:t>
-      </w:r>
-      <w:proofErr w:type="spellStart"/>
-      <w:r>
-        <w:rPr>
-          <w:rFonts w:ascii="Times New Roman" w:hAnsi="Times New Roman"/>
-          <w:sz w:val="20"/>
-          <w:szCs w:val="20"/>
-        </w:rPr>
-        <w:t>Barham</w:t>
-      </w:r>
-      <w:proofErr w:type="spellEnd"/>
-      <w:r>
-        <w:rPr>
-          <w:rFonts w:ascii="Times New Roman" w:hAnsi="Times New Roman"/>
-          <w:sz w:val="20"/>
-          <w:szCs w:val="20"/>
-        </w:rPr>
-        <w:t xml:space="preserve"> P</w:t>
-      </w:r>
-      <w:r>
-        <w:rPr>
-          <w:rFonts w:ascii="Times New Roman" w:hAnsi="Times New Roman"/>
-          <w:sz w:val="20"/>
-          <w:szCs w:val="20"/>
-        </w:rPr>
-        <w:t xml:space="preserve">., </w:t>
-      </w:r>
-      <w:proofErr w:type="spellStart"/>
-      <w:r>
-        <w:rPr>
-          <w:rFonts w:ascii="Times New Roman" w:hAnsi="Times New Roman"/>
-          <w:sz w:val="20"/>
-          <w:szCs w:val="20"/>
-        </w:rPr>
-        <w:t>Brevdo</w:t>
-      </w:r>
-      <w:proofErr w:type="spellEnd"/>
-      <w:r>
-        <w:rPr>
-          <w:rFonts w:ascii="Times New Roman" w:hAnsi="Times New Roman"/>
-          <w:sz w:val="20"/>
-          <w:szCs w:val="20"/>
-        </w:rPr>
-        <w:t xml:space="preserve"> E. et al.</w:t>
-      </w:r>
-      <w:r>
-        <w:rPr>
-          <w:rFonts w:ascii="Times New Roman" w:hAnsi="Times New Roman"/>
-          <w:sz w:val="20"/>
-          <w:szCs w:val="20"/>
-        </w:rPr>
-        <w:t xml:space="preserve"> </w:t>
-      </w:r>
-      <w:proofErr w:type="spellStart"/>
-      <w:r>
-        <w:rPr>
-          <w:rFonts w:ascii="Times New Roman" w:hAnsi="Times New Roman"/>
-          <w:sz w:val="20"/>
-          <w:szCs w:val="20"/>
-        </w:rPr>
-        <w:t>TensorFlow</w:t>
-      </w:r>
-      <w:proofErr w:type="spellEnd"/>
-      <w:r>
-        <w:rPr>
-          <w:rFonts w:ascii="Times New Roman" w:hAnsi="Times New Roman"/>
-          <w:sz w:val="20"/>
-          <w:szCs w:val="20"/>
-        </w:rPr>
-        <w:t>: Large-Scale Machine Learning on Heterogeneous Distributed Systems</w:t>
-      </w:r>
-      <w:r>
-        <w:rPr>
-          <w:rFonts w:ascii="Times New Roman" w:hAnsi="Times New Roman"/>
-          <w:sz w:val="20"/>
-          <w:szCs w:val="20"/>
-        </w:rPr>
-        <w:t xml:space="preserve"> </w:t>
-      </w:r>
-      <w:r>
-        <w:rPr>
-          <w:rFonts w:ascii="Times New Roman" w:hAnsi="Times New Roman"/>
-          <w:sz w:val="20"/>
-          <w:szCs w:val="20"/>
-        </w:rPr>
-        <w:t>[</w:t>
-      </w:r>
-      <w:proofErr w:type="spellStart"/>
-      <w:r>
-        <w:rPr>
-          <w:rFonts w:ascii="Times New Roman" w:hAnsi="Times New Roman"/>
-          <w:sz w:val="20"/>
-          <w:szCs w:val="20"/>
-        </w:rPr>
-        <w:t>Электр</w:t>
-      </w:r>
-      <w:r>
-        <w:rPr>
-          <w:rFonts w:ascii="Times New Roman" w:hAnsi="Times New Roman"/>
-          <w:sz w:val="20"/>
-          <w:szCs w:val="20"/>
-        </w:rPr>
-        <w:t>онный</w:t>
-      </w:r>
-      <w:proofErr w:type="spellEnd"/>
-      <w:r>
-        <w:rPr>
-          <w:rFonts w:ascii="Times New Roman" w:hAnsi="Times New Roman"/>
-          <w:sz w:val="20"/>
-          <w:szCs w:val="20"/>
-        </w:rPr>
-        <w:t xml:space="preserve"> </w:t>
-      </w:r>
-      <w:proofErr w:type="spellStart"/>
-      <w:r>
-        <w:rPr>
-          <w:rFonts w:ascii="Times New Roman" w:hAnsi="Times New Roman"/>
-          <w:sz w:val="20"/>
-          <w:szCs w:val="20"/>
-        </w:rPr>
-        <w:t>ресурс</w:t>
-      </w:r>
-      <w:proofErr w:type="spellEnd"/>
-      <w:r>
-        <w:rPr>
-          <w:rFonts w:ascii="Times New Roman" w:hAnsi="Times New Roman"/>
-          <w:sz w:val="20"/>
-          <w:szCs w:val="20"/>
-        </w:rPr>
-        <w:t>] // arXiv.org. 2017</w:t>
-      </w:r>
-      <w:r>
-        <w:rPr>
-          <w:rFonts w:ascii="Times New Roman" w:hAnsi="Times New Roman"/>
-          <w:sz w:val="20"/>
-          <w:szCs w:val="20"/>
-        </w:rPr>
-        <w:t xml:space="preserve">. </w:t>
-      </w:r>
-      <w:r>
-        <w:rPr>
-          <w:rFonts w:ascii="Times New Roman" w:hAnsi="Times New Roman"/>
-          <w:sz w:val="20"/>
-          <w:szCs w:val="20"/>
-          <w:lang w:val="ru-RU"/>
-        </w:rPr>
-        <w:t>Дата</w:t>
-      </w:r>
-      <w:r>
-        <w:rPr>
-          <w:rFonts w:ascii="Times New Roman" w:hAnsi="Times New Roman"/>
-          <w:sz w:val="20"/>
-          <w:szCs w:val="20"/>
-        </w:rPr>
-        <w:t xml:space="preserve"> </w:t>
-      </w:r>
-      <w:r>
-        <w:rPr>
-          <w:rFonts w:ascii="Times New Roman" w:hAnsi="Times New Roman"/>
-          <w:sz w:val="20"/>
-          <w:szCs w:val="20"/>
-          <w:lang w:val="ru-RU"/>
-        </w:rPr>
-        <w:t>обновления</w:t>
-      </w:r>
-      <w:r>
-        <w:rPr>
-          <w:rFonts w:ascii="Times New Roman" w:hAnsi="Times New Roman"/>
-          <w:sz w:val="20"/>
-          <w:szCs w:val="20"/>
-        </w:rPr>
-        <w:t xml:space="preserve">: </w:t>
-      </w:r>
-      <w:r>
-        <w:rPr>
-          <w:rFonts w:ascii="Times New Roman" w:hAnsi="Times New Roman"/>
-          <w:sz w:val="20"/>
-          <w:szCs w:val="20"/>
-        </w:rPr>
-        <w:t>16</w:t>
-      </w:r>
-      <w:r>
-        <w:rPr>
-          <w:rFonts w:ascii="Times New Roman" w:hAnsi="Times New Roman"/>
-          <w:sz w:val="20"/>
-          <w:szCs w:val="20"/>
-        </w:rPr>
-        <w:t>.0</w:t>
-      </w:r>
-      <w:r>
-        <w:rPr>
-          <w:rFonts w:ascii="Times New Roman" w:hAnsi="Times New Roman"/>
-          <w:sz w:val="20"/>
-          <w:szCs w:val="20"/>
-        </w:rPr>
-        <w:t>3</w:t>
-      </w:r>
-      <w:r>
-        <w:rPr>
-          <w:rFonts w:ascii="Times New Roman" w:hAnsi="Times New Roman"/>
-          <w:sz w:val="20"/>
-          <w:szCs w:val="20"/>
-        </w:rPr>
-        <w:t>.20</w:t>
-      </w:r>
-      <w:r>
-        <w:rPr>
-          <w:rFonts w:ascii="Times New Roman" w:hAnsi="Times New Roman"/>
-          <w:sz w:val="20"/>
-          <w:szCs w:val="20"/>
-        </w:rPr>
-        <w:t>16</w:t>
-      </w:r>
-      <w:r>
-        <w:rPr>
-          <w:rFonts w:ascii="Times New Roman" w:hAnsi="Times New Roman"/>
-          <w:sz w:val="20"/>
-          <w:szCs w:val="20"/>
-        </w:rPr>
-        <w:t xml:space="preserve">. URL: </w:t>
-      </w:r>
-      <w:r>
-        <w:rPr>
-          <w:rFonts w:ascii="Times New Roman" w:hAnsi="Times New Roman"/>
-          <w:sz w:val="20"/>
-          <w:szCs w:val="20"/>
-        </w:rPr>
-        <w:t>https://arxiv.org/abs/1603.04467</w:t>
-      </w:r>
-      <w:r>
-        <w:rPr>
-          <w:rFonts w:ascii="Times New Roman" w:hAnsi="Times New Roman"/>
-          <w:sz w:val="20"/>
-          <w:szCs w:val="20"/>
-        </w:rPr>
-        <w:t xml:space="preserve"> (</w:t>
-      </w:r>
-      <w:r>
-        <w:rPr>
-          <w:rFonts w:ascii="Times New Roman" w:hAnsi="Times New Roman"/>
-          <w:sz w:val="20"/>
-          <w:szCs w:val="20"/>
-          <w:lang w:val="ru-RU"/>
-        </w:rPr>
-        <w:t>дата</w:t>
-      </w:r>
-      <w:r>
-        <w:rPr>
-          <w:rFonts w:ascii="Times New Roman" w:hAnsi="Times New Roman"/>
-          <w:sz w:val="20"/>
-          <w:szCs w:val="20"/>
-        </w:rPr>
-        <w:t xml:space="preserve"> </w:t>
-      </w:r>
-      <w:r>
-        <w:rPr>
-          <w:rFonts w:ascii="Times New Roman" w:hAnsi="Times New Roman"/>
-          <w:sz w:val="20"/>
-          <w:szCs w:val="20"/>
-          <w:lang w:val="ru-RU"/>
-        </w:rPr>
-        <w:t>обращения</w:t>
-      </w:r>
-      <w:r>
-        <w:rPr>
-          <w:rFonts w:ascii="Times New Roman" w:hAnsi="Times New Roman"/>
-          <w:sz w:val="20"/>
-          <w:szCs w:val="20"/>
-        </w:rPr>
-        <w:t xml:space="preserve">: </w:t>
-      </w:r>
-      <w:r>
-        <w:rPr>
-          <w:rFonts w:ascii="Times New Roman" w:hAnsi="Times New Roman"/>
-          <w:sz w:val="20"/>
-          <w:szCs w:val="20"/>
-        </w:rPr>
-        <w:t>01</w:t>
-      </w:r>
-      <w:r>
-        <w:rPr>
-          <w:rFonts w:ascii="Times New Roman" w:hAnsi="Times New Roman"/>
-          <w:sz w:val="20"/>
-          <w:szCs w:val="20"/>
-        </w:rPr>
-        <w:t>.1</w:t>
-      </w:r>
-      <w:r>
-        <w:rPr>
-          <w:rFonts w:ascii="Times New Roman" w:hAnsi="Times New Roman"/>
-          <w:sz w:val="20"/>
-          <w:szCs w:val="20"/>
-        </w:rPr>
-        <w:t>0</w:t>
-      </w:r>
-      <w:r>
-        <w:rPr>
-          <w:rFonts w:ascii="Times New Roman" w:hAnsi="Times New Roman"/>
-          <w:sz w:val="20"/>
-          <w:szCs w:val="20"/>
-        </w:rPr>
-        <w:t>.201</w:t>
-      </w:r>
-      <w:r>
-        <w:rPr>
-          <w:rFonts w:ascii="Times New Roman" w:hAnsi="Times New Roman"/>
-          <w:sz w:val="20"/>
-          <w:szCs w:val="20"/>
-        </w:rPr>
-        <w:t>7</w:t>
-      </w:r>
-      <w:r>
-        <w:rPr>
-          <w:rFonts w:ascii="Times New Roman" w:hAnsi="Times New Roman"/>
-          <w:sz w:val="20"/>
-          <w:szCs w:val="20"/>
-        </w:rPr>
-        <w:t>).</w:t>
-      </w:r>
+      <w:proofErr w:type="gramStart"/>
+      <w:r>
+        <w:rPr>
+          <w:rFonts w:ascii="Times New Roman" w:hAnsi="Times New Roman"/>
+          <w:sz w:val="20"/>
+          <w:szCs w:val="20"/>
+        </w:rPr>
+        <w:t>ISBN 3-540-10861-0.</w:t>
+      </w:r>
+      <w:proofErr w:type="gramEnd"/>
     </w:p>
     <w:p>
       <w:pPr>
@@ -4666,24 +4492,32 @@
           <w:rFonts w:ascii="Times New Roman" w:hAnsi="Times New Roman"/>
           <w:sz w:val="20"/>
           <w:szCs w:val="20"/>
-          <w:lang w:val="ru-RU"/>
-        </w:rPr>
-      </w:pPr>
-      <w:r>
-        <w:rPr>
-          <w:rFonts w:ascii="Times New Roman" w:hAnsi="Times New Roman"/>
-          <w:sz w:val="20"/>
-          <w:szCs w:val="20"/>
-        </w:rPr>
-        <w:t>5.</w:t>
-      </w:r>
-      <w:r>
-        <w:rPr>
-          <w:rFonts w:ascii="Times New Roman" w:hAnsi="Times New Roman"/>
-          <w:sz w:val="20"/>
-          <w:szCs w:val="20"/>
-        </w:rPr>
-        <w:t xml:space="preserve"> Alain G., </w:t>
+        </w:rPr>
+      </w:pPr>
+      <w:r>
+        <w:rPr>
+          <w:rFonts w:ascii="Times New Roman" w:hAnsi="Times New Roman"/>
+          <w:sz w:val="20"/>
+          <w:szCs w:val="20"/>
+        </w:rPr>
+        <w:lastRenderedPageBreak/>
+        <w:t>4</w:t>
+      </w:r>
+      <w:r>
+        <w:rPr>
+          <w:rFonts w:ascii="Times New Roman" w:hAnsi="Times New Roman"/>
+          <w:sz w:val="20"/>
+          <w:szCs w:val="20"/>
+        </w:rPr>
+        <w:t>.</w:t>
+      </w:r>
+      <w:r>
+        <w:rPr>
+          <w:rFonts w:ascii="Times New Roman" w:hAnsi="Times New Roman"/>
+          <w:sz w:val="20"/>
+          <w:szCs w:val="20"/>
+        </w:rPr>
+        <w:t xml:space="preserve"> </w:t>
       </w:r>
       <w:proofErr w:type="spellStart"/>
       <w:r>
@@ -4692,7 +4526,7 @@
           <w:sz w:val="20"/>
           <w:szCs w:val="20"/>
         </w:rPr>
-        <w:t>Almahairi</w:t>
+        <w:t>Abadi</w:t>
       </w:r>
       <w:proofErr w:type="spellEnd"/>
       <w:r>
@@ -4701,7 +4535,15 @@
           <w:sz w:val="20"/>
           <w:szCs w:val="20"/>
         </w:rPr>
-        <w:t xml:space="preserve"> A., </w:t>
+        <w:t xml:space="preserve"> A</w:t>
+      </w:r>
+      <w:r>
+        <w:rPr>
+          <w:rFonts w:ascii="Times New Roman" w:hAnsi="Times New Roman"/>
+          <w:sz w:val="20"/>
+          <w:szCs w:val="20"/>
+        </w:rPr>
+        <w:t xml:space="preserve">., </w:t>
       </w:r>
       <w:proofErr w:type="spellStart"/>
       <w:r>
@@ -4710,7 +4552,7 @@
           <w:sz w:val="20"/>
           <w:szCs w:val="20"/>
         </w:rPr>
-        <w:t>Ballas</w:t>
+        <w:t>Agarwal</w:t>
       </w:r>
       <w:proofErr w:type="spellEnd"/>
       <w:r>
@@ -4719,7 +4561,15 @@
           <w:sz w:val="20"/>
           <w:szCs w:val="20"/>
         </w:rPr>
-        <w:t xml:space="preserve"> N. et al.</w:t>
+        <w:t xml:space="preserve"> A</w:t>
+      </w:r>
+      <w:r>
+        <w:rPr>
+          <w:rFonts w:ascii="Times New Roman" w:hAnsi="Times New Roman"/>
+          <w:sz w:val="20"/>
+          <w:szCs w:val="20"/>
+        </w:rPr>
+        <w:t>.,</w:t>
       </w:r>
       <w:r>
         <w:rPr>
@@ -4736,7 +4586,7 @@
           <w:sz w:val="20"/>
           <w:szCs w:val="20"/>
         </w:rPr>
-        <w:t>Theano</w:t>
+        <w:t>Barham</w:t>
       </w:r>
       <w:proofErr w:type="spellEnd"/>
       <w:r>
@@ -4745,7 +4595,33 @@
           <w:sz w:val="20"/>
           <w:szCs w:val="20"/>
         </w:rPr>
-        <w:t>: A Python framework for fast computation of mathematical expression</w:t>
+        <w:t xml:space="preserve"> P</w:t>
+      </w:r>
+      <w:r>
+        <w:rPr>
+          <w:rFonts w:ascii="Times New Roman" w:hAnsi="Times New Roman"/>
+          <w:sz w:val="20"/>
+          <w:szCs w:val="20"/>
+        </w:rPr>
+        <w:t xml:space="preserve">., </w:t>
+      </w:r>
+      <w:proofErr w:type="spellStart"/>
+      <w:r>
+        <w:rPr>
+          <w:rFonts w:ascii="Times New Roman" w:hAnsi="Times New Roman"/>
+          <w:sz w:val="20"/>
+          <w:szCs w:val="20"/>
+        </w:rPr>
+        <w:t>Brevdo</w:t>
+      </w:r>
+      <w:proofErr w:type="spellEnd"/>
+      <w:r>
+        <w:rPr>
+          <w:rFonts w:ascii="Times New Roman" w:hAnsi="Times New Roman"/>
+          <w:sz w:val="20"/>
+          <w:szCs w:val="20"/>
+        </w:rPr>
+        <w:t xml:space="preserve"> E. et al.</w:t>
       </w:r>
       <w:r>
         <w:rPr>
@@ -4755,6 +4631,32 @@
         </w:rPr>
         <w:t xml:space="preserve"> </w:t>
       </w:r>
+      <w:proofErr w:type="spellStart"/>
+      <w:r>
+        <w:rPr>
+          <w:rFonts w:ascii="Times New Roman" w:hAnsi="Times New Roman"/>
+          <w:sz w:val="20"/>
+          <w:szCs w:val="20"/>
+        </w:rPr>
+        <w:t>TensorFlow</w:t>
+      </w:r>
+      <w:proofErr w:type="spellEnd"/>
+      <w:r>
+        <w:rPr>
+          <w:rFonts w:ascii="Times New Roman" w:hAnsi="Times New Roman"/>
+          <w:sz w:val="20"/>
+          <w:szCs w:val="20"/>
+        </w:rPr>
+        <w:t>: Large-Scale Machine Learning on Heterogeneous Distributed Systems</w:t>
+      </w:r>
+      <w:r>
+        <w:rPr>
+          <w:rFonts w:ascii="Times New Roman" w:hAnsi="Times New Roman"/>
+          <w:sz w:val="20"/>
+          <w:szCs w:val="20"/>
+        </w:rPr>
+        <w:t xml:space="preserve"> </w:t>
+      </w:r>
       <w:r>
         <w:rPr>
           <w:rFonts w:ascii="Times New Roman" w:hAnsi="Times New Roman"/>
@@ -4813,58 +4715,49 @@
           <w:sz w:val="20"/>
           <w:szCs w:val="20"/>
         </w:rPr>
-        <w:t xml:space="preserve">. </w:t>
-      </w:r>
-      <w:r>
-        <w:rPr>
-          <w:rFonts w:ascii="Times New Roman" w:hAnsi="Times New Roman"/>
-          <w:sz w:val="20"/>
-          <w:szCs w:val="20"/>
-          <w:lang w:val="ru-RU"/>
-        </w:rPr>
-        <w:t>Дата</w:t>
-      </w:r>
-      <w:r>
-        <w:rPr>
-          <w:rFonts w:ascii="Times New Roman" w:hAnsi="Times New Roman"/>
-          <w:sz w:val="20"/>
-          <w:szCs w:val="20"/>
-          <w:lang w:val="ru-RU"/>
+        <w:t>.</w:t>
+      </w:r>
+      <w:r>
+        <w:rPr>
+          <w:rFonts w:ascii="Times New Roman" w:hAnsi="Times New Roman"/>
+          <w:sz w:val="20"/>
+          <w:szCs w:val="20"/>
         </w:rPr>
         <w:t xml:space="preserve"> </w:t>
       </w:r>
-      <w:r>
-        <w:rPr>
-          <w:rFonts w:ascii="Times New Roman" w:hAnsi="Times New Roman"/>
-          <w:sz w:val="20"/>
-          <w:szCs w:val="20"/>
-          <w:lang w:val="ru-RU"/>
-        </w:rPr>
-        <w:t>обновления</w:t>
-      </w:r>
-      <w:r>
-        <w:rPr>
-          <w:rFonts w:ascii="Times New Roman" w:hAnsi="Times New Roman"/>
-          <w:sz w:val="20"/>
-          <w:szCs w:val="20"/>
-          <w:lang w:val="ru-RU"/>
-        </w:rPr>
-        <w:t xml:space="preserve">: 09.05.2016. </w:t>
-      </w:r>
-      <w:r>
-        <w:rPr>
-          <w:rFonts w:ascii="Times New Roman" w:hAnsi="Times New Roman"/>
-          <w:sz w:val="20"/>
-          <w:szCs w:val="20"/>
-        </w:rPr>
-        <w:t>URL</w:t>
-      </w:r>
-      <w:r>
-        <w:rPr>
-          <w:rFonts w:ascii="Times New Roman" w:hAnsi="Times New Roman"/>
-          <w:sz w:val="20"/>
-          <w:szCs w:val="20"/>
-          <w:lang w:val="ru-RU"/>
+      <w:proofErr w:type="spellStart"/>
+      <w:r>
+        <w:rPr>
+          <w:rFonts w:ascii="Times New Roman" w:hAnsi="Times New Roman"/>
+          <w:sz w:val="20"/>
+          <w:szCs w:val="20"/>
+        </w:rPr>
+        <w:t>Режим</w:t>
+      </w:r>
+      <w:proofErr w:type="spellEnd"/>
+      <w:r>
+        <w:rPr>
+          <w:rFonts w:ascii="Times New Roman" w:hAnsi="Times New Roman"/>
+          <w:sz w:val="20"/>
+          <w:szCs w:val="20"/>
+        </w:rPr>
+        <w:t xml:space="preserve"> </w:t>
+      </w:r>
+      <w:proofErr w:type="spellStart"/>
+      <w:r>
+        <w:rPr>
+          <w:rFonts w:ascii="Times New Roman" w:hAnsi="Times New Roman"/>
+          <w:sz w:val="20"/>
+          <w:szCs w:val="20"/>
+        </w:rPr>
+        <w:t>доступа</w:t>
+      </w:r>
+      <w:proofErr w:type="spellEnd"/>
+      <w:r>
+        <w:rPr>
+          <w:rFonts w:ascii="Times New Roman" w:hAnsi="Times New Roman"/>
+          <w:sz w:val="20"/>
+          <w:szCs w:val="20"/>
         </w:rPr>
         <w:t xml:space="preserve">: </w:t>
       </w:r>
@@ -4874,86 +4767,13 @@
           <w:sz w:val="20"/>
           <w:szCs w:val="20"/>
         </w:rPr>
-        <w:t>http</w:t>
-      </w:r>
-      <w:r>
-        <w:rPr>
-          <w:rFonts w:ascii="Times New Roman" w:hAnsi="Times New Roman"/>
-          <w:sz w:val="20"/>
-          <w:szCs w:val="20"/>
-        </w:rPr>
-        <w:t>s</w:t>
-      </w:r>
-      <w:r>
-        <w:rPr>
-          <w:rFonts w:ascii="Times New Roman" w:hAnsi="Times New Roman"/>
-          <w:sz w:val="20"/>
-          <w:szCs w:val="20"/>
-          <w:lang w:val="ru-RU"/>
-        </w:rPr>
-        <w:t>://</w:t>
-      </w:r>
-      <w:proofErr w:type="spellStart"/>
-      <w:r>
-        <w:rPr>
-          <w:rFonts w:ascii="Times New Roman" w:hAnsi="Times New Roman"/>
-          <w:sz w:val="20"/>
-          <w:szCs w:val="20"/>
-        </w:rPr>
-        <w:t>arxiv</w:t>
-      </w:r>
-      <w:proofErr w:type="spellEnd"/>
-      <w:r>
-        <w:rPr>
-          <w:rFonts w:ascii="Times New Roman" w:hAnsi="Times New Roman"/>
-          <w:sz w:val="20"/>
-          <w:szCs w:val="20"/>
-          <w:lang w:val="ru-RU"/>
-        </w:rPr>
-        <w:t>.</w:t>
-      </w:r>
-      <w:r>
-        <w:rPr>
-          <w:rFonts w:ascii="Times New Roman" w:hAnsi="Times New Roman"/>
-          <w:sz w:val="20"/>
-          <w:szCs w:val="20"/>
-        </w:rPr>
-        <w:t>org</w:t>
-      </w:r>
-      <w:r>
-        <w:rPr>
-          <w:rFonts w:ascii="Times New Roman" w:hAnsi="Times New Roman"/>
-          <w:sz w:val="20"/>
-          <w:szCs w:val="20"/>
-          <w:lang w:val="ru-RU"/>
-        </w:rPr>
-        <w:t>/</w:t>
-      </w:r>
-      <w:proofErr w:type="spellStart"/>
-      <w:r>
-        <w:rPr>
-          <w:rFonts w:ascii="Times New Roman" w:hAnsi="Times New Roman"/>
-          <w:sz w:val="20"/>
-          <w:szCs w:val="20"/>
-        </w:rPr>
-        <w:t>pdf</w:t>
-      </w:r>
-      <w:proofErr w:type="spellEnd"/>
-      <w:r>
-        <w:rPr>
-          <w:rFonts w:ascii="Times New Roman" w:hAnsi="Times New Roman"/>
-          <w:sz w:val="20"/>
-          <w:szCs w:val="20"/>
-          <w:lang w:val="ru-RU"/>
-        </w:rPr>
-        <w:t>/1605.02688</w:t>
-      </w:r>
-      <w:r>
-        <w:rPr>
-          <w:rFonts w:ascii="Times New Roman" w:hAnsi="Times New Roman"/>
-          <w:sz w:val="20"/>
-          <w:szCs w:val="20"/>
-          <w:lang w:val="ru-RU"/>
+        <w:t>https://arxiv.org/abs/1603.04467</w:t>
+      </w:r>
+      <w:r>
+        <w:rPr>
+          <w:rFonts w:ascii="Times New Roman" w:hAnsi="Times New Roman"/>
+          <w:sz w:val="20"/>
+          <w:szCs w:val="20"/>
         </w:rPr>
         <w:t xml:space="preserve"> (</w:t>
       </w:r>
@@ -4971,7 +4791,6 @@
           <w:rFonts w:ascii="Times New Roman" w:hAnsi="Times New Roman"/>
           <w:sz w:val="20"/>
           <w:szCs w:val="20"/>
-          <w:lang w:val="ru-RU"/>
         </w:rPr>
         <w:t xml:space="preserve"> </w:t>
       </w:r>
@@ -4989,9 +4808,56 @@
           <w:rFonts w:ascii="Times New Roman" w:hAnsi="Times New Roman"/>
           <w:sz w:val="20"/>
           <w:szCs w:val="20"/>
-          <w:lang w:val="ru-RU"/>
-        </w:rPr>
-        <w:t>: 01.10.2017).</w:t>
+        </w:rPr>
+        <w:t xml:space="preserve">: </w:t>
+      </w:r>
+      <w:r>
+        <w:rPr>
+          <w:rFonts w:ascii="Times New Roman" w:hAnsi="Times New Roman"/>
+          <w:sz w:val="20"/>
+          <w:szCs w:val="20"/>
+        </w:rPr>
+        <w:t>01</w:t>
+      </w:r>
+      <w:r>
+        <w:rPr>
+          <w:rFonts w:ascii="Times New Roman" w:hAnsi="Times New Roman"/>
+          <w:sz w:val="20"/>
+          <w:szCs w:val="20"/>
+        </w:rPr>
+        <w:t>.1</w:t>
+      </w:r>
+      <w:r>
+        <w:rPr>
+          <w:rFonts w:ascii="Times New Roman" w:hAnsi="Times New Roman"/>
+          <w:sz w:val="20"/>
+          <w:szCs w:val="20"/>
+        </w:rPr>
+        <w:t>0</w:t>
+      </w:r>
+      <w:r>
+        <w:rPr>
+          <w:rFonts w:ascii="Times New Roman" w:hAnsi="Times New Roman"/>
+          <w:sz w:val="20"/>
+          <w:szCs w:val="20"/>
+        </w:rPr>
+        <w:t>.201</w:t>
+      </w:r>
+      <w:r>
+        <w:rPr>
+          <w:rFonts w:ascii="Times New Roman" w:hAnsi="Times New Roman"/>
+          <w:sz w:val="20"/>
+          <w:szCs w:val="20"/>
+        </w:rPr>
+        <w:t>7</w:t>
+      </w:r>
+      <w:r>
+        <w:rPr>
+          <w:rFonts w:ascii="Times New Roman" w:hAnsi="Times New Roman"/>
+          <w:sz w:val="20"/>
+          <w:szCs w:val="20"/>
+        </w:rPr>
+        <w:t>).</w:t>
       </w:r>
     </w:p>
     <w:p>
@@ -5006,15 +4872,323 @@
           <w:rFonts w:ascii="Times New Roman" w:hAnsi="Times New Roman"/>
           <w:sz w:val="20"/>
           <w:szCs w:val="20"/>
-          <w:lang w:val="ru-RU"/>
-        </w:rPr>
-      </w:pPr>
-      <w:r>
-        <w:rPr>
-          <w:rFonts w:ascii="Times New Roman" w:hAnsi="Times New Roman"/>
-          <w:sz w:val="20"/>
-          <w:szCs w:val="20"/>
-          <w:lang w:val="ru-RU"/>
+        </w:rPr>
+      </w:pPr>
+      <w:r>
+        <w:rPr>
+          <w:rFonts w:ascii="Times New Roman" w:hAnsi="Times New Roman"/>
+          <w:sz w:val="20"/>
+          <w:szCs w:val="20"/>
+        </w:rPr>
+        <w:t>5.</w:t>
+      </w:r>
+      <w:r>
+        <w:rPr>
+          <w:rFonts w:ascii="Times New Roman" w:hAnsi="Times New Roman"/>
+          <w:sz w:val="20"/>
+          <w:szCs w:val="20"/>
+        </w:rPr>
+        <w:t xml:space="preserve"> Alain G., </w:t>
+      </w:r>
+      <w:proofErr w:type="spellStart"/>
+      <w:r>
+        <w:rPr>
+          <w:rFonts w:ascii="Times New Roman" w:hAnsi="Times New Roman"/>
+          <w:sz w:val="20"/>
+          <w:szCs w:val="20"/>
+        </w:rPr>
+        <w:t>Almahairi</w:t>
+      </w:r>
+      <w:proofErr w:type="spellEnd"/>
+      <w:r>
+        <w:rPr>
+          <w:rFonts w:ascii="Times New Roman" w:hAnsi="Times New Roman"/>
+          <w:sz w:val="20"/>
+          <w:szCs w:val="20"/>
+        </w:rPr>
+        <w:t xml:space="preserve"> A., </w:t>
+      </w:r>
+      <w:proofErr w:type="spellStart"/>
+      <w:r>
+        <w:rPr>
+          <w:rFonts w:ascii="Times New Roman" w:hAnsi="Times New Roman"/>
+          <w:sz w:val="20"/>
+          <w:szCs w:val="20"/>
+        </w:rPr>
+        <w:t>Ballas</w:t>
+      </w:r>
+      <w:proofErr w:type="spellEnd"/>
+      <w:r>
+        <w:rPr>
+          <w:rFonts w:ascii="Times New Roman" w:hAnsi="Times New Roman"/>
+          <w:sz w:val="20"/>
+          <w:szCs w:val="20"/>
+        </w:rPr>
+        <w:t xml:space="preserve"> N. et al.</w:t>
+      </w:r>
+      <w:r>
+        <w:rPr>
+          <w:rFonts w:ascii="Times New Roman" w:hAnsi="Times New Roman"/>
+          <w:sz w:val="20"/>
+          <w:szCs w:val="20"/>
+        </w:rPr>
+        <w:t xml:space="preserve"> </w:t>
+      </w:r>
+      <w:proofErr w:type="spellStart"/>
+      <w:r>
+        <w:rPr>
+          <w:rFonts w:ascii="Times New Roman" w:hAnsi="Times New Roman"/>
+          <w:sz w:val="20"/>
+          <w:szCs w:val="20"/>
+        </w:rPr>
+        <w:t>Theano</w:t>
+      </w:r>
+      <w:proofErr w:type="spellEnd"/>
+      <w:r>
+        <w:rPr>
+          <w:rFonts w:ascii="Times New Roman" w:hAnsi="Times New Roman"/>
+          <w:sz w:val="20"/>
+          <w:szCs w:val="20"/>
+        </w:rPr>
+        <w:t>: A Python framework for fast computation of mathematical expression</w:t>
+      </w:r>
+      <w:r>
+        <w:rPr>
+          <w:rFonts w:ascii="Times New Roman" w:hAnsi="Times New Roman"/>
+          <w:sz w:val="20"/>
+          <w:szCs w:val="20"/>
+        </w:rPr>
+        <w:t>s</w:t>
+      </w:r>
+      <w:r>
+        <w:rPr>
+          <w:rFonts w:ascii="Times New Roman" w:hAnsi="Times New Roman"/>
+          <w:sz w:val="20"/>
+          <w:szCs w:val="20"/>
+        </w:rPr>
+        <w:t xml:space="preserve"> </w:t>
+      </w:r>
+      <w:r>
+        <w:rPr>
+          <w:rFonts w:ascii="Times New Roman" w:hAnsi="Times New Roman"/>
+          <w:sz w:val="20"/>
+          <w:szCs w:val="20"/>
+        </w:rPr>
+        <w:t>[</w:t>
+      </w:r>
+      <w:proofErr w:type="spellStart"/>
+      <w:r>
+        <w:rPr>
+          <w:rFonts w:ascii="Times New Roman" w:hAnsi="Times New Roman"/>
+          <w:sz w:val="20"/>
+          <w:szCs w:val="20"/>
+        </w:rPr>
+        <w:t>Электр</w:t>
+      </w:r>
+      <w:r>
+        <w:rPr>
+          <w:rFonts w:ascii="Times New Roman" w:hAnsi="Times New Roman"/>
+          <w:sz w:val="20"/>
+          <w:szCs w:val="20"/>
+        </w:rPr>
+        <w:t>онный</w:t>
+      </w:r>
+      <w:proofErr w:type="spellEnd"/>
+      <w:r>
+        <w:rPr>
+          <w:rFonts w:ascii="Times New Roman" w:hAnsi="Times New Roman"/>
+          <w:sz w:val="20"/>
+          <w:szCs w:val="20"/>
+        </w:rPr>
+        <w:t xml:space="preserve"> </w:t>
+      </w:r>
+      <w:proofErr w:type="spellStart"/>
+      <w:r>
+        <w:rPr>
+          <w:rFonts w:ascii="Times New Roman" w:hAnsi="Times New Roman"/>
+          <w:sz w:val="20"/>
+          <w:szCs w:val="20"/>
+        </w:rPr>
+        <w:t>ресурс</w:t>
+      </w:r>
+      <w:proofErr w:type="spellEnd"/>
+      <w:r>
+        <w:rPr>
+          <w:rFonts w:ascii="Times New Roman" w:hAnsi="Times New Roman"/>
+          <w:sz w:val="20"/>
+          <w:szCs w:val="20"/>
+        </w:rPr>
+        <w:t>] // arXiv.org. 2017</w:t>
+      </w:r>
+      <w:r>
+        <w:rPr>
+          <w:rFonts w:ascii="Times New Roman" w:hAnsi="Times New Roman"/>
+          <w:sz w:val="20"/>
+          <w:szCs w:val="20"/>
+        </w:rPr>
+        <w:t>.</w:t>
+      </w:r>
+      <w:r>
+        <w:rPr>
+          <w:rFonts w:ascii="Times New Roman" w:hAnsi="Times New Roman"/>
+          <w:sz w:val="20"/>
+          <w:szCs w:val="20"/>
+        </w:rPr>
+        <w:t xml:space="preserve"> </w:t>
+      </w:r>
+      <w:proofErr w:type="spellStart"/>
+      <w:r>
+        <w:rPr>
+          <w:rFonts w:ascii="Times New Roman" w:hAnsi="Times New Roman"/>
+          <w:sz w:val="20"/>
+          <w:szCs w:val="20"/>
+        </w:rPr>
+        <w:t>Режим</w:t>
+      </w:r>
+      <w:proofErr w:type="spellEnd"/>
+      <w:r>
+        <w:rPr>
+          <w:rFonts w:ascii="Times New Roman" w:hAnsi="Times New Roman"/>
+          <w:sz w:val="20"/>
+          <w:szCs w:val="20"/>
+        </w:rPr>
+        <w:t xml:space="preserve"> доступа</w:t>
+      </w:r>
+      <w:r>
+        <w:rPr>
+          <w:rFonts w:ascii="Times New Roman" w:hAnsi="Times New Roman"/>
+          <w:sz w:val="20"/>
+          <w:szCs w:val="20"/>
+        </w:rPr>
+        <w:t xml:space="preserve">: </w:t>
+      </w:r>
+      <w:r>
+        <w:rPr>
+          <w:rFonts w:ascii="Times New Roman" w:hAnsi="Times New Roman"/>
+          <w:sz w:val="20"/>
+          <w:szCs w:val="20"/>
+        </w:rPr>
+        <w:t>http</w:t>
+      </w:r>
+      <w:r>
+        <w:rPr>
+          <w:rFonts w:ascii="Times New Roman" w:hAnsi="Times New Roman"/>
+          <w:sz w:val="20"/>
+          <w:szCs w:val="20"/>
+        </w:rPr>
+        <w:t>s</w:t>
+      </w:r>
+      <w:r>
+        <w:rPr>
+          <w:rFonts w:ascii="Times New Roman" w:hAnsi="Times New Roman"/>
+          <w:sz w:val="20"/>
+          <w:szCs w:val="20"/>
+        </w:rPr>
+        <w:t>://</w:t>
+      </w:r>
+      <w:r>
+        <w:rPr>
+          <w:rFonts w:ascii="Times New Roman" w:hAnsi="Times New Roman"/>
+          <w:sz w:val="20"/>
+          <w:szCs w:val="20"/>
+        </w:rPr>
+        <w:t>arxiv</w:t>
+      </w:r>
+      <w:r>
+        <w:rPr>
+          <w:rFonts w:ascii="Times New Roman" w:hAnsi="Times New Roman"/>
+          <w:sz w:val="20"/>
+          <w:szCs w:val="20"/>
+        </w:rPr>
+        <w:t>.</w:t>
+      </w:r>
+      <w:r>
+        <w:rPr>
+          <w:rFonts w:ascii="Times New Roman" w:hAnsi="Times New Roman"/>
+          <w:sz w:val="20"/>
+          <w:szCs w:val="20"/>
+        </w:rPr>
+        <w:t>org</w:t>
+      </w:r>
+      <w:r>
+        <w:rPr>
+          <w:rFonts w:ascii="Times New Roman" w:hAnsi="Times New Roman"/>
+          <w:sz w:val="20"/>
+          <w:szCs w:val="20"/>
+        </w:rPr>
+        <w:t>/</w:t>
+      </w:r>
+      <w:r>
+        <w:rPr>
+          <w:rFonts w:ascii="Times New Roman" w:hAnsi="Times New Roman"/>
+          <w:sz w:val="20"/>
+          <w:szCs w:val="20"/>
+        </w:rPr>
+        <w:t>pdf</w:t>
+      </w:r>
+      <w:r>
+        <w:rPr>
+          <w:rFonts w:ascii="Times New Roman" w:hAnsi="Times New Roman"/>
+          <w:sz w:val="20"/>
+          <w:szCs w:val="20"/>
+        </w:rPr>
+        <w:t>/1605.02688 (</w:t>
+      </w:r>
+      <w:r>
+        <w:rPr>
+          <w:rFonts w:ascii="Times New Roman" w:hAnsi="Times New Roman"/>
+          <w:sz w:val="20"/>
+          <w:szCs w:val="20"/>
+          <w:lang w:val="ru-RU"/>
+        </w:rPr>
+        <w:t>дата</w:t>
+      </w:r>
+      <w:r>
+        <w:rPr>
+          <w:rFonts w:ascii="Times New Roman" w:hAnsi="Times New Roman"/>
+          <w:sz w:val="20"/>
+          <w:szCs w:val="20"/>
+        </w:rPr>
+        <w:t xml:space="preserve"> </w:t>
+      </w:r>
+      <w:r>
+        <w:rPr>
+          <w:rFonts w:ascii="Times New Roman" w:hAnsi="Times New Roman"/>
+          <w:sz w:val="20"/>
+          <w:szCs w:val="20"/>
+          <w:lang w:val="ru-RU"/>
+        </w:rPr>
+        <w:t>обращения</w:t>
+      </w:r>
+      <w:r>
+        <w:rPr>
+          <w:rFonts w:ascii="Times New Roman" w:hAnsi="Times New Roman"/>
+          <w:sz w:val="20"/>
+          <w:szCs w:val="20"/>
+        </w:rPr>
+        <w:t>: 01.10.2017).</w:t>
+      </w:r>
+    </w:p>
+    <w:p>
+      <w:pPr>
+        <w:tabs>
+          <w:tab w:val="center" w:pos="3273"/>
+        </w:tabs>
+        <w:spacing w:after="0" w:line="240" w:lineRule="auto"/>
+        <w:ind w:left="284"/>
+        <w:jc w:val="both"/>
+        <w:rPr>
+          <w:rFonts w:ascii="Times New Roman" w:hAnsi="Times New Roman"/>
+          <w:sz w:val="20"/>
+          <w:szCs w:val="20"/>
+          <w:lang w:val="ru-RU"/>
+        </w:rPr>
+      </w:pPr>
+      <w:r>
+        <w:rPr>
+          <w:rFonts w:ascii="Times New Roman" w:hAnsi="Times New Roman"/>
+          <w:sz w:val="20"/>
+          <w:szCs w:val="20"/>
         </w:rPr>
         <w:t>6</w:t>
       </w:r>
@@ -5023,7 +5197,6 @@
           <w:rFonts w:ascii="Times New Roman" w:hAnsi="Times New Roman"/>
           <w:sz w:val="20"/>
           <w:szCs w:val="20"/>
-          <w:lang w:val="ru-RU"/>
         </w:rPr>
         <w:t xml:space="preserve">. </w:t>
       </w:r>
@@ -5041,7 +5214,6 @@
           <w:rFonts w:ascii="Times New Roman" w:hAnsi="Times New Roman"/>
           <w:sz w:val="20"/>
           <w:szCs w:val="20"/>
-          <w:lang w:val="ru-RU"/>
         </w:rPr>
         <w:t xml:space="preserve"> </w:t>
       </w:r>
@@ -5059,7 +5231,6 @@
           <w:rFonts w:ascii="Times New Roman" w:hAnsi="Times New Roman"/>
           <w:sz w:val="20"/>
           <w:szCs w:val="20"/>
-          <w:lang w:val="ru-RU"/>
         </w:rPr>
         <w:t xml:space="preserve"> </w:t>
       </w:r>
@@ -5077,7 +5248,6 @@
           <w:rFonts w:ascii="Times New Roman" w:hAnsi="Times New Roman"/>
           <w:sz w:val="20"/>
           <w:szCs w:val="20"/>
-          <w:lang w:val="ru-RU"/>
         </w:rPr>
         <w:t xml:space="preserve"> </w:t>
       </w:r>
@@ -5095,7 +5265,6 @@
           <w:rFonts w:ascii="Times New Roman" w:hAnsi="Times New Roman"/>
           <w:sz w:val="20"/>
           <w:szCs w:val="20"/>
-          <w:lang w:val="ru-RU"/>
         </w:rPr>
         <w:t xml:space="preserve"> </w:t>
       </w:r>
@@ -5113,7 +5282,6 @@
           <w:rFonts w:ascii="Times New Roman" w:hAnsi="Times New Roman"/>
           <w:sz w:val="20"/>
           <w:szCs w:val="20"/>
-          <w:lang w:val="ru-RU"/>
         </w:rPr>
         <w:t xml:space="preserve"> </w:t>
       </w:r>
@@ -5131,7 +5299,6 @@
           <w:rFonts w:ascii="Times New Roman" w:hAnsi="Times New Roman"/>
           <w:sz w:val="20"/>
           <w:szCs w:val="20"/>
-          <w:lang w:val="ru-RU"/>
         </w:rPr>
         <w:t xml:space="preserve">: </w:t>
       </w:r>
@@ -5149,7 +5316,6 @@
           <w:rFonts w:ascii="Times New Roman" w:hAnsi="Times New Roman"/>
           <w:sz w:val="20"/>
           <w:szCs w:val="20"/>
-          <w:lang w:val="ru-RU"/>
         </w:rPr>
         <w:t xml:space="preserve"> / </w:t>
       </w:r>
@@ -5167,7 +5333,6 @@
           <w:rFonts w:ascii="Times New Roman" w:hAnsi="Times New Roman"/>
           <w:sz w:val="20"/>
           <w:szCs w:val="20"/>
-          <w:lang w:val="ru-RU"/>
         </w:rPr>
         <w:t>.</w:t>
       </w:r>
@@ -5185,7 +5350,6 @@
           <w:rFonts w:ascii="Times New Roman" w:hAnsi="Times New Roman"/>
           <w:sz w:val="20"/>
           <w:szCs w:val="20"/>
-          <w:lang w:val="ru-RU"/>
         </w:rPr>
         <w:t xml:space="preserve">. </w:t>
       </w:r>
@@ -5203,7 +5367,6 @@
           <w:rFonts w:ascii="Times New Roman" w:hAnsi="Times New Roman"/>
           <w:sz w:val="20"/>
           <w:szCs w:val="20"/>
-          <w:lang w:val="ru-RU"/>
         </w:rPr>
         <w:t xml:space="preserve">, </w:t>
       </w:r>
@@ -5221,7 +5384,6 @@
           <w:rFonts w:ascii="Times New Roman" w:hAnsi="Times New Roman"/>
           <w:sz w:val="20"/>
           <w:szCs w:val="20"/>
-          <w:lang w:val="ru-RU"/>
         </w:rPr>
         <w:t>.</w:t>
       </w:r>
@@ -5239,7 +5401,6 @@
           <w:rFonts w:ascii="Times New Roman" w:hAnsi="Times New Roman"/>
           <w:sz w:val="20"/>
           <w:szCs w:val="20"/>
-          <w:lang w:val="ru-RU"/>
         </w:rPr>
         <w:t xml:space="preserve">. </w:t>
       </w:r>
@@ -5259,18 +5420,42 @@
           <w:rFonts w:ascii="Times New Roman" w:hAnsi="Times New Roman"/>
           <w:sz w:val="20"/>
           <w:szCs w:val="20"/>
-          <w:lang w:val="ru-RU"/>
-        </w:rPr>
-        <w:t>, О.С.</w:t>
-      </w:r>
-      <w:r>
-        <w:rPr>
-          <w:rFonts w:ascii="Times New Roman" w:hAnsi="Times New Roman"/>
-          <w:sz w:val="20"/>
-          <w:szCs w:val="20"/>
-          <w:lang w:val="ru-RU"/>
-        </w:rPr>
-        <w:t xml:space="preserve"> </w:t>
+        </w:rPr>
+        <w:t xml:space="preserve">, </w:t>
+      </w:r>
+      <w:r>
+        <w:rPr>
+          <w:rFonts w:ascii="Times New Roman" w:hAnsi="Times New Roman"/>
+          <w:sz w:val="20"/>
+          <w:szCs w:val="20"/>
+          <w:lang w:val="ru-RU"/>
+        </w:rPr>
+        <w:t>О</w:t>
+      </w:r>
+      <w:r>
+        <w:rPr>
+          <w:rFonts w:ascii="Times New Roman" w:hAnsi="Times New Roman"/>
+          <w:sz w:val="20"/>
+          <w:szCs w:val="20"/>
+        </w:rPr>
+        <w:t>.</w:t>
+      </w:r>
+      <w:r>
+        <w:rPr>
+          <w:rFonts w:ascii="Times New Roman" w:hAnsi="Times New Roman"/>
+          <w:sz w:val="20"/>
+          <w:szCs w:val="20"/>
+          <w:lang w:val="ru-RU"/>
+        </w:rPr>
+        <w:t>С</w:t>
+      </w:r>
+      <w:r>
+        <w:rPr>
+          <w:rFonts w:ascii="Times New Roman" w:hAnsi="Times New Roman"/>
+          <w:sz w:val="20"/>
+          <w:szCs w:val="20"/>
+        </w:rPr>
+        <w:t xml:space="preserve">. </w:t>
       </w:r>
       <w:proofErr w:type="spellStart"/>
       <w:r>
@@ -5288,9 +5473,17 @@
           <w:rFonts w:ascii="Times New Roman" w:hAnsi="Times New Roman"/>
           <w:sz w:val="20"/>
           <w:szCs w:val="20"/>
-          <w:lang w:val="ru-RU"/>
-        </w:rPr>
-        <w:t xml:space="preserve">, Д.И. </w:t>
+        </w:rPr>
+        <w:t xml:space="preserve">, </w:t>
+      </w:r>
+      <w:r>
+        <w:rPr>
+          <w:rFonts w:ascii="Times New Roman" w:hAnsi="Times New Roman"/>
+          <w:sz w:val="20"/>
+          <w:szCs w:val="20"/>
+          <w:lang w:val="ru-RU"/>
+        </w:rPr>
+        <w:t xml:space="preserve">Д.И. </w:t>
       </w:r>
       <w:proofErr w:type="spellStart"/>
       <w:r>

</xml_diff>